<commit_message>
Modals folder added, for modal components
</commit_message>
<xml_diff>
--- a/Coding Convention.docx
+++ b/Coding Convention.docx
@@ -1360,12 +1360,1972 @@
     <w:p/>
     <w:p/>
     <w:p>
+      <w:pPr>
+        <w:pStyle w:val="Heading1"/>
+      </w:pPr>
       <w:r>
         <w:t>DATABASE NAMING CONVENTION</w:t>
       </w:r>
     </w:p>
     <w:p>
       <w:r>
+        <w:t>Please visit the link below</w:t>
+      </w:r>
+      <w:bookmarkStart w:id="0" w:name="_GoBack"/>
+      <w:bookmarkEnd w:id="0"/>
+    </w:p>
+    <w:p>
+      <w:r>
+        <w:fldChar w:fldCharType="begin"/>
+      </w:r>
+      <w:r>
+        <w:instrText xml:space="preserve"> HYPERLINK "https://kb.objectrocket.com/postgresql/postgresql-naming-conventions-637" </w:instrText>
+      </w:r>
+      <w:r>
+        <w:fldChar w:fldCharType="separate"/>
+      </w:r>
+      <w:r>
+        <w:rPr>
+          <w:rStyle w:val="Hyperlink"/>
+        </w:rPr>
+        <w:t>https://kb.objectrocket.com/postgresql/postgresql-naming-conventions-637</w:t>
+      </w:r>
+      <w:r>
+        <w:fldChar w:fldCharType="end"/>
+      </w:r>
+    </w:p>
+    <w:p/>
+    <w:p>
+      <w:pPr>
+        <w:pStyle w:val="NormalWeb"/>
+        <w:shd w:val="clear" w:color="auto" w:fill="FFFFFF"/>
+        <w:spacing w:before="0" w:beforeAutospacing="0" w:after="240" w:afterAutospacing="0"/>
+        <w:textAlignment w:val="baseline"/>
+        <w:rPr>
+          <w:rFonts w:ascii="inherit" w:hAnsi="inherit" w:cs="Arial"/>
+          <w:color w:val="242729"/>
+          <w:sz w:val="23"/>
+          <w:szCs w:val="23"/>
+        </w:rPr>
+      </w:pPr>
+      <w:r>
+        <w:rPr>
+          <w:rFonts w:ascii="inherit" w:hAnsi="inherit" w:cs="Arial"/>
+          <w:color w:val="242729"/>
+          <w:sz w:val="23"/>
+          <w:szCs w:val="23"/>
+        </w:rPr>
+        <w:t xml:space="preserve">Regarding </w:t>
+      </w:r>
+      <w:proofErr w:type="gramStart"/>
+      <w:r>
+        <w:rPr>
+          <w:rFonts w:ascii="inherit" w:hAnsi="inherit" w:cs="Arial"/>
+          <w:color w:val="242729"/>
+          <w:sz w:val="23"/>
+          <w:szCs w:val="23"/>
+        </w:rPr>
+        <w:t>tables</w:t>
+      </w:r>
+      <w:proofErr w:type="gramEnd"/>
+      <w:r>
+        <w:rPr>
+          <w:rFonts w:ascii="inherit" w:hAnsi="inherit" w:cs="Arial"/>
+          <w:color w:val="242729"/>
+          <w:sz w:val="23"/>
+          <w:szCs w:val="23"/>
+        </w:rPr>
+        <w:t xml:space="preserve"> names, case, </w:t>
+      </w:r>
+      <w:proofErr w:type="spellStart"/>
+      <w:r>
+        <w:rPr>
+          <w:rFonts w:ascii="inherit" w:hAnsi="inherit" w:cs="Arial"/>
+          <w:color w:val="242729"/>
+          <w:sz w:val="23"/>
+          <w:szCs w:val="23"/>
+        </w:rPr>
+        <w:t>etc</w:t>
+      </w:r>
+      <w:proofErr w:type="spellEnd"/>
+      <w:r>
+        <w:rPr>
+          <w:rFonts w:ascii="inherit" w:hAnsi="inherit" w:cs="Arial"/>
+          <w:color w:val="242729"/>
+          <w:sz w:val="23"/>
+          <w:szCs w:val="23"/>
+        </w:rPr>
+        <w:t>, the prevalent convention is:</w:t>
+      </w:r>
+    </w:p>
+    <w:p>
+      <w:pPr>
+        <w:numPr>
+          <w:ilvl w:val="0"/>
+          <w:numId w:val="12"/>
+        </w:numPr>
+        <w:shd w:val="clear" w:color="auto" w:fill="FFFFFF"/>
+        <w:spacing w:after="0" w:line="240" w:lineRule="auto"/>
+        <w:ind w:left="450"/>
+        <w:textAlignment w:val="baseline"/>
+        <w:rPr>
+          <w:rFonts w:ascii="inherit" w:hAnsi="inherit" w:cs="Arial"/>
+          <w:color w:val="242729"/>
+          <w:sz w:val="23"/>
+          <w:szCs w:val="23"/>
+        </w:rPr>
+      </w:pPr>
+      <w:r>
+        <w:rPr>
+          <w:rFonts w:ascii="inherit" w:hAnsi="inherit" w:cs="Arial"/>
+          <w:color w:val="242729"/>
+          <w:sz w:val="23"/>
+          <w:szCs w:val="23"/>
+        </w:rPr>
+        <w:t>SQL keywords: </w:t>
+      </w:r>
+      <w:r>
+        <w:rPr>
+          <w:rStyle w:val="HTMLCode"/>
+          <w:rFonts w:ascii="Consolas" w:eastAsiaTheme="minorHAnsi" w:hAnsi="Consolas"/>
+          <w:color w:val="242729"/>
+          <w:bdr w:val="none" w:sz="0" w:space="0" w:color="auto" w:frame="1"/>
+        </w:rPr>
+        <w:t>UPPER CASE</w:t>
+      </w:r>
+    </w:p>
+    <w:p>
+      <w:pPr>
+        <w:numPr>
+          <w:ilvl w:val="0"/>
+          <w:numId w:val="12"/>
+        </w:numPr>
+        <w:shd w:val="clear" w:color="auto" w:fill="FFFFFF"/>
+        <w:spacing w:after="0" w:line="240" w:lineRule="auto"/>
+        <w:ind w:left="450"/>
+        <w:textAlignment w:val="baseline"/>
+        <w:rPr>
+          <w:rFonts w:ascii="inherit" w:hAnsi="inherit" w:cs="Arial"/>
+          <w:color w:val="242729"/>
+          <w:sz w:val="23"/>
+          <w:szCs w:val="23"/>
+        </w:rPr>
+      </w:pPr>
+      <w:r>
+        <w:rPr>
+          <w:rFonts w:ascii="inherit" w:hAnsi="inherit" w:cs="Arial"/>
+          <w:color w:val="242729"/>
+          <w:sz w:val="23"/>
+          <w:szCs w:val="23"/>
+        </w:rPr>
+        <w:t>names (identifiers): </w:t>
+      </w:r>
+      <w:proofErr w:type="spellStart"/>
+      <w:r>
+        <w:rPr>
+          <w:rStyle w:val="HTMLCode"/>
+          <w:rFonts w:ascii="Consolas" w:eastAsiaTheme="minorHAnsi" w:hAnsi="Consolas"/>
+          <w:color w:val="242729"/>
+          <w:bdr w:val="none" w:sz="0" w:space="0" w:color="auto" w:frame="1"/>
+        </w:rPr>
+        <w:t>lower_case_with_underscores</w:t>
+      </w:r>
+      <w:proofErr w:type="spellEnd"/>
+    </w:p>
+    <w:p>
+      <w:pPr>
+        <w:pStyle w:val="NormalWeb"/>
+        <w:shd w:val="clear" w:color="auto" w:fill="FFFFFF"/>
+        <w:spacing w:before="0" w:beforeAutospacing="0" w:after="0" w:afterAutospacing="0"/>
+        <w:textAlignment w:val="baseline"/>
+        <w:rPr>
+          <w:rFonts w:ascii="inherit" w:hAnsi="inherit" w:cs="Arial"/>
+          <w:color w:val="242729"/>
+          <w:sz w:val="23"/>
+          <w:szCs w:val="23"/>
+        </w:rPr>
+      </w:pPr>
+      <w:hyperlink r:id="rId7" w:history="1">
+        <w:r>
+          <w:rPr>
+            <w:rStyle w:val="Hyperlink"/>
+            <w:rFonts w:ascii="inherit" w:hAnsi="inherit" w:cs="Arial"/>
+            <w:sz w:val="23"/>
+            <w:szCs w:val="23"/>
+            <w:bdr w:val="none" w:sz="0" w:space="0" w:color="auto" w:frame="1"/>
+          </w:rPr>
+          <w:t>For example</w:t>
+        </w:r>
+      </w:hyperlink>
+      <w:r>
+        <w:rPr>
+          <w:rFonts w:ascii="inherit" w:hAnsi="inherit" w:cs="Arial"/>
+          <w:color w:val="242729"/>
+          <w:sz w:val="23"/>
+          <w:szCs w:val="23"/>
+        </w:rPr>
+        <w:t>:</w:t>
+      </w:r>
+    </w:p>
+    <w:p>
+      <w:pPr>
+        <w:pStyle w:val="HTMLPreformatted"/>
+        <w:shd w:val="clear" w:color="auto" w:fill="FFFFFF"/>
+        <w:textAlignment w:val="baseline"/>
+        <w:rPr>
+          <w:rFonts w:ascii="Consolas" w:hAnsi="Consolas"/>
+          <w:color w:val="242729"/>
+        </w:rPr>
+      </w:pPr>
+      <w:r>
+        <w:rPr>
+          <w:rStyle w:val="kwd"/>
+          <w:rFonts w:ascii="inherit" w:hAnsi="inherit"/>
+          <w:color w:val="242729"/>
+          <w:bdr w:val="none" w:sz="0" w:space="0" w:color="auto" w:frame="1"/>
+        </w:rPr>
+        <w:t>UPDATE</w:t>
+      </w:r>
+      <w:r>
+        <w:rPr>
+          <w:rStyle w:val="pln"/>
+          <w:rFonts w:ascii="inherit" w:hAnsi="inherit"/>
+          <w:color w:val="242729"/>
+          <w:bdr w:val="none" w:sz="0" w:space="0" w:color="auto" w:frame="1"/>
+        </w:rPr>
+        <w:t xml:space="preserve"> </w:t>
+      </w:r>
+      <w:proofErr w:type="spellStart"/>
+      <w:r>
+        <w:rPr>
+          <w:rStyle w:val="pln"/>
+          <w:rFonts w:ascii="inherit" w:hAnsi="inherit"/>
+          <w:color w:val="242729"/>
+          <w:bdr w:val="none" w:sz="0" w:space="0" w:color="auto" w:frame="1"/>
+        </w:rPr>
+        <w:t>my_table</w:t>
+      </w:r>
+      <w:proofErr w:type="spellEnd"/>
+      <w:r>
+        <w:rPr>
+          <w:rStyle w:val="pln"/>
+          <w:rFonts w:ascii="inherit" w:hAnsi="inherit"/>
+          <w:color w:val="242729"/>
+          <w:bdr w:val="none" w:sz="0" w:space="0" w:color="auto" w:frame="1"/>
+        </w:rPr>
+        <w:t xml:space="preserve"> </w:t>
+      </w:r>
+      <w:r>
+        <w:rPr>
+          <w:rStyle w:val="kwd"/>
+          <w:rFonts w:ascii="inherit" w:hAnsi="inherit"/>
+          <w:color w:val="242729"/>
+          <w:bdr w:val="none" w:sz="0" w:space="0" w:color="auto" w:frame="1"/>
+        </w:rPr>
+        <w:t>SET</w:t>
+      </w:r>
+      <w:r>
+        <w:rPr>
+          <w:rStyle w:val="pln"/>
+          <w:rFonts w:ascii="inherit" w:hAnsi="inherit"/>
+          <w:color w:val="242729"/>
+          <w:bdr w:val="none" w:sz="0" w:space="0" w:color="auto" w:frame="1"/>
+        </w:rPr>
+        <w:t xml:space="preserve"> name </w:t>
+      </w:r>
+      <w:r>
+        <w:rPr>
+          <w:rStyle w:val="pun"/>
+          <w:rFonts w:ascii="inherit" w:hAnsi="inherit"/>
+          <w:color w:val="242729"/>
+          <w:bdr w:val="none" w:sz="0" w:space="0" w:color="auto" w:frame="1"/>
+        </w:rPr>
+        <w:t>=</w:t>
+      </w:r>
+      <w:r>
+        <w:rPr>
+          <w:rStyle w:val="pln"/>
+          <w:rFonts w:ascii="inherit" w:hAnsi="inherit"/>
+          <w:color w:val="242729"/>
+          <w:bdr w:val="none" w:sz="0" w:space="0" w:color="auto" w:frame="1"/>
+        </w:rPr>
+        <w:t xml:space="preserve"> </w:t>
+      </w:r>
+      <w:r>
+        <w:rPr>
+          <w:rStyle w:val="lit"/>
+          <w:rFonts w:ascii="inherit" w:hAnsi="inherit"/>
+          <w:color w:val="242729"/>
+          <w:bdr w:val="none" w:sz="0" w:space="0" w:color="auto" w:frame="1"/>
+        </w:rPr>
+        <w:t>5</w:t>
+      </w:r>
+      <w:r>
+        <w:rPr>
+          <w:rStyle w:val="pun"/>
+          <w:rFonts w:ascii="inherit" w:hAnsi="inherit"/>
+          <w:color w:val="242729"/>
+          <w:bdr w:val="none" w:sz="0" w:space="0" w:color="auto" w:frame="1"/>
+        </w:rPr>
+        <w:t>;</w:t>
+      </w:r>
+    </w:p>
+    <w:p>
+      <w:pPr>
+        <w:pStyle w:val="NormalWeb"/>
+        <w:shd w:val="clear" w:color="auto" w:fill="FFFFFF"/>
+        <w:spacing w:before="0" w:beforeAutospacing="0" w:after="0" w:afterAutospacing="0"/>
+        <w:textAlignment w:val="baseline"/>
+        <w:rPr>
+          <w:rFonts w:ascii="inherit" w:hAnsi="inherit" w:cs="Arial"/>
+          <w:color w:val="242729"/>
+          <w:sz w:val="23"/>
+          <w:szCs w:val="23"/>
+        </w:rPr>
+      </w:pPr>
+      <w:r>
+        <w:rPr>
+          <w:rFonts w:ascii="inherit" w:hAnsi="inherit" w:cs="Arial"/>
+          <w:color w:val="242729"/>
+          <w:sz w:val="23"/>
+          <w:szCs w:val="23"/>
+        </w:rPr>
+        <w:t>This is not written in stone, but the bit about </w:t>
+      </w:r>
+      <w:r>
+        <w:rPr>
+          <w:rStyle w:val="Strong"/>
+          <w:rFonts w:ascii="inherit" w:hAnsi="inherit" w:cs="Arial"/>
+          <w:color w:val="242729"/>
+          <w:sz w:val="23"/>
+          <w:szCs w:val="23"/>
+          <w:bdr w:val="none" w:sz="0" w:space="0" w:color="auto" w:frame="1"/>
+        </w:rPr>
+        <w:t>identifiers in lower case</w:t>
+      </w:r>
+      <w:r>
+        <w:rPr>
+          <w:rFonts w:ascii="inherit" w:hAnsi="inherit" w:cs="Arial"/>
+          <w:color w:val="242729"/>
+          <w:sz w:val="23"/>
+          <w:szCs w:val="23"/>
+        </w:rPr>
+        <w:t xml:space="preserve"> is highly recommended, IMO. </w:t>
+      </w:r>
+      <w:proofErr w:type="spellStart"/>
+      <w:r>
+        <w:rPr>
+          <w:rFonts w:ascii="inherit" w:hAnsi="inherit" w:cs="Arial"/>
+          <w:color w:val="242729"/>
+          <w:sz w:val="23"/>
+          <w:szCs w:val="23"/>
+        </w:rPr>
+        <w:t>Postgresql</w:t>
+      </w:r>
+      <w:proofErr w:type="spellEnd"/>
+      <w:r>
+        <w:rPr>
+          <w:rFonts w:ascii="inherit" w:hAnsi="inherit" w:cs="Arial"/>
+          <w:color w:val="242729"/>
+          <w:sz w:val="23"/>
+          <w:szCs w:val="23"/>
+        </w:rPr>
+        <w:t xml:space="preserve"> treats identifiers case insensitively when not quoted (it actually folds them to lowercase internally), and case sensitively when quoted; many people are not aware of this idiosyncrasy. Using always lowercase you are safe. Anyway, it's acceptable to use </w:t>
+      </w:r>
+      <w:proofErr w:type="spellStart"/>
+      <w:r>
+        <w:rPr>
+          <w:rStyle w:val="HTMLCode"/>
+          <w:rFonts w:ascii="Consolas" w:hAnsi="Consolas"/>
+          <w:color w:val="242729"/>
+          <w:bdr w:val="none" w:sz="0" w:space="0" w:color="auto" w:frame="1"/>
+        </w:rPr>
+        <w:t>camelCase</w:t>
+      </w:r>
+      <w:proofErr w:type="spellEnd"/>
+      <w:r>
+        <w:rPr>
+          <w:rFonts w:ascii="inherit" w:hAnsi="inherit" w:cs="Arial"/>
+          <w:color w:val="242729"/>
+          <w:sz w:val="23"/>
+          <w:szCs w:val="23"/>
+        </w:rPr>
+        <w:t> or </w:t>
+      </w:r>
+      <w:proofErr w:type="spellStart"/>
+      <w:r>
+        <w:rPr>
+          <w:rStyle w:val="HTMLCode"/>
+          <w:rFonts w:ascii="Consolas" w:hAnsi="Consolas"/>
+          <w:color w:val="242729"/>
+          <w:bdr w:val="none" w:sz="0" w:space="0" w:color="auto" w:frame="1"/>
+        </w:rPr>
+        <w:t>PascalCase</w:t>
+      </w:r>
+      <w:proofErr w:type="spellEnd"/>
+      <w:r>
+        <w:rPr>
+          <w:rFonts w:ascii="inherit" w:hAnsi="inherit" w:cs="Arial"/>
+          <w:color w:val="242729"/>
+          <w:sz w:val="23"/>
+          <w:szCs w:val="23"/>
+        </w:rPr>
+        <w:t> (or </w:t>
+      </w:r>
+      <w:r>
+        <w:rPr>
+          <w:rStyle w:val="HTMLCode"/>
+          <w:rFonts w:ascii="Consolas" w:hAnsi="Consolas"/>
+          <w:color w:val="242729"/>
+          <w:bdr w:val="none" w:sz="0" w:space="0" w:color="auto" w:frame="1"/>
+        </w:rPr>
+        <w:t>UPPER_CASE</w:t>
+      </w:r>
+      <w:r>
+        <w:rPr>
+          <w:rFonts w:ascii="inherit" w:hAnsi="inherit" w:cs="Arial"/>
+          <w:color w:val="242729"/>
+          <w:sz w:val="23"/>
+          <w:szCs w:val="23"/>
+        </w:rPr>
+        <w:t>), as long as you are consistent: either quote identifiers always or never (and this includes the schema creation!).</w:t>
+      </w:r>
+    </w:p>
+    <w:p>
+      <w:pPr>
+        <w:pStyle w:val="NormalWeb"/>
+        <w:shd w:val="clear" w:color="auto" w:fill="FFFFFF"/>
+        <w:spacing w:before="0" w:beforeAutospacing="0" w:after="0" w:afterAutospacing="0"/>
+        <w:textAlignment w:val="baseline"/>
+        <w:rPr>
+          <w:rFonts w:ascii="inherit" w:hAnsi="inherit" w:cs="Arial"/>
+          <w:color w:val="242729"/>
+          <w:sz w:val="23"/>
+          <w:szCs w:val="23"/>
+        </w:rPr>
+      </w:pPr>
+      <w:r>
+        <w:rPr>
+          <w:rFonts w:ascii="inherit" w:hAnsi="inherit" w:cs="Arial"/>
+          <w:color w:val="242729"/>
+          <w:sz w:val="23"/>
+          <w:szCs w:val="23"/>
+        </w:rPr>
+        <w:t>I am not aware of many more conventions or style guides. Surrogate keys are normally made from a sequence (usually with the </w:t>
+      </w:r>
+      <w:hyperlink r:id="rId8" w:anchor="datatype-serial" w:history="1">
+        <w:r>
+          <w:rPr>
+            <w:rStyle w:val="HTMLCode"/>
+            <w:rFonts w:ascii="Consolas" w:hAnsi="Consolas"/>
+            <w:bdr w:val="none" w:sz="0" w:space="0" w:color="auto" w:frame="1"/>
+          </w:rPr>
+          <w:t>serial</w:t>
+        </w:r>
+      </w:hyperlink>
+      <w:r>
+        <w:rPr>
+          <w:rFonts w:ascii="inherit" w:hAnsi="inherit" w:cs="Arial"/>
+          <w:color w:val="242729"/>
+          <w:sz w:val="23"/>
+          <w:szCs w:val="23"/>
+        </w:rPr>
+        <w:t> macro), it would be convenient to stick to that naming for those sequences if you create them by hand (</w:t>
+      </w:r>
+      <w:proofErr w:type="spellStart"/>
+      <w:r>
+        <w:rPr>
+          <w:rStyle w:val="HTMLCode"/>
+          <w:rFonts w:ascii="Consolas" w:hAnsi="Consolas"/>
+          <w:color w:val="242729"/>
+          <w:bdr w:val="none" w:sz="0" w:space="0" w:color="auto" w:frame="1"/>
+        </w:rPr>
+        <w:t>tablename_colname_seq</w:t>
+      </w:r>
+      <w:proofErr w:type="spellEnd"/>
+      <w:r>
+        <w:rPr>
+          <w:rFonts w:ascii="inherit" w:hAnsi="inherit" w:cs="Arial"/>
+          <w:color w:val="242729"/>
+          <w:sz w:val="23"/>
+          <w:szCs w:val="23"/>
+        </w:rPr>
+        <w:t>).</w:t>
+      </w:r>
+    </w:p>
+    <w:p>
+      <w:pPr>
+        <w:pStyle w:val="NormalWeb"/>
+        <w:shd w:val="clear" w:color="auto" w:fill="FFFFFF"/>
+        <w:spacing w:before="0" w:beforeAutospacing="0" w:after="0" w:afterAutospacing="0"/>
+        <w:textAlignment w:val="baseline"/>
+        <w:rPr>
+          <w:rFonts w:ascii="inherit" w:hAnsi="inherit" w:cs="Arial"/>
+          <w:color w:val="242729"/>
+          <w:sz w:val="23"/>
+          <w:szCs w:val="23"/>
+        </w:rPr>
+      </w:pPr>
+      <w:r>
+        <w:rPr>
+          <w:rFonts w:ascii="inherit" w:hAnsi="inherit" w:cs="Arial"/>
+          <w:color w:val="242729"/>
+          <w:sz w:val="23"/>
+          <w:szCs w:val="23"/>
+        </w:rPr>
+        <w:t>See also some discussion </w:t>
+      </w:r>
+      <w:hyperlink r:id="rId9" w:history="1">
+        <w:r>
+          <w:rPr>
+            <w:rStyle w:val="Hyperlink"/>
+            <w:rFonts w:ascii="inherit" w:hAnsi="inherit" w:cs="Arial"/>
+            <w:sz w:val="23"/>
+            <w:szCs w:val="23"/>
+            <w:bdr w:val="none" w:sz="0" w:space="0" w:color="auto" w:frame="1"/>
+          </w:rPr>
+          <w:t>here</w:t>
+        </w:r>
+      </w:hyperlink>
+      <w:r>
+        <w:rPr>
+          <w:rFonts w:ascii="inherit" w:hAnsi="inherit" w:cs="Arial"/>
+          <w:color w:val="242729"/>
+          <w:sz w:val="23"/>
+          <w:szCs w:val="23"/>
+        </w:rPr>
+        <w:t>, </w:t>
+      </w:r>
+      <w:hyperlink r:id="rId10" w:history="1">
+        <w:r>
+          <w:rPr>
+            <w:rStyle w:val="Hyperlink"/>
+            <w:rFonts w:ascii="inherit" w:hAnsi="inherit" w:cs="Arial"/>
+            <w:sz w:val="23"/>
+            <w:szCs w:val="23"/>
+            <w:bdr w:val="none" w:sz="0" w:space="0" w:color="auto" w:frame="1"/>
+          </w:rPr>
+          <w:t>here</w:t>
+        </w:r>
+      </w:hyperlink>
+      <w:r>
+        <w:rPr>
+          <w:rFonts w:ascii="inherit" w:hAnsi="inherit" w:cs="Arial"/>
+          <w:color w:val="242729"/>
+          <w:sz w:val="23"/>
+          <w:szCs w:val="23"/>
+        </w:rPr>
+        <w:t> and (for general SQL) </w:t>
+      </w:r>
+      <w:hyperlink r:id="rId11" w:history="1">
+        <w:r>
+          <w:rPr>
+            <w:rStyle w:val="Hyperlink"/>
+            <w:rFonts w:ascii="inherit" w:hAnsi="inherit" w:cs="Arial"/>
+            <w:sz w:val="23"/>
+            <w:szCs w:val="23"/>
+            <w:bdr w:val="none" w:sz="0" w:space="0" w:color="auto" w:frame="1"/>
+          </w:rPr>
+          <w:t>here</w:t>
+        </w:r>
+      </w:hyperlink>
+      <w:r>
+        <w:rPr>
+          <w:rFonts w:ascii="inherit" w:hAnsi="inherit" w:cs="Arial"/>
+          <w:color w:val="242729"/>
+          <w:sz w:val="23"/>
+          <w:szCs w:val="23"/>
+        </w:rPr>
+        <w:t>, all with several related links.</w:t>
+      </w:r>
+    </w:p>
+    <w:p>
+      <w:pPr>
+        <w:pStyle w:val="NormalWeb"/>
+        <w:shd w:val="clear" w:color="auto" w:fill="FFFFFF"/>
+        <w:spacing w:before="0" w:beforeAutospacing="0" w:after="0" w:afterAutospacing="0"/>
+        <w:textAlignment w:val="baseline"/>
+        <w:rPr>
+          <w:rFonts w:ascii="inherit" w:hAnsi="inherit" w:cs="Arial"/>
+          <w:color w:val="242729"/>
+          <w:sz w:val="23"/>
+          <w:szCs w:val="23"/>
+        </w:rPr>
+      </w:pPr>
+      <w:r>
+        <w:rPr>
+          <w:rFonts w:ascii="inherit" w:hAnsi="inherit" w:cs="Arial"/>
+          <w:color w:val="242729"/>
+          <w:sz w:val="23"/>
+          <w:szCs w:val="23"/>
+        </w:rPr>
+        <w:t xml:space="preserve">Note: </w:t>
+      </w:r>
+      <w:proofErr w:type="spellStart"/>
+      <w:r>
+        <w:rPr>
+          <w:rFonts w:ascii="inherit" w:hAnsi="inherit" w:cs="Arial"/>
+          <w:color w:val="242729"/>
+          <w:sz w:val="23"/>
+          <w:szCs w:val="23"/>
+        </w:rPr>
+        <w:t>Postgresql</w:t>
+      </w:r>
+      <w:proofErr w:type="spellEnd"/>
+      <w:r>
+        <w:rPr>
+          <w:rFonts w:ascii="inherit" w:hAnsi="inherit" w:cs="Arial"/>
+          <w:color w:val="242729"/>
+          <w:sz w:val="23"/>
+          <w:szCs w:val="23"/>
+        </w:rPr>
+        <w:t xml:space="preserve"> 10 introduced </w:t>
+      </w:r>
+      <w:hyperlink r:id="rId12" w:history="1">
+        <w:r>
+          <w:rPr>
+            <w:rStyle w:val="HTMLCode"/>
+            <w:rFonts w:ascii="Consolas" w:hAnsi="Consolas"/>
+            <w:bdr w:val="none" w:sz="0" w:space="0" w:color="auto" w:frame="1"/>
+          </w:rPr>
+          <w:t>identity</w:t>
+        </w:r>
+      </w:hyperlink>
+      <w:r>
+        <w:rPr>
+          <w:rFonts w:ascii="inherit" w:hAnsi="inherit" w:cs="Arial"/>
+          <w:color w:val="242729"/>
+          <w:sz w:val="23"/>
+          <w:szCs w:val="23"/>
+        </w:rPr>
+        <w:t> columns as an SQL-compliant replacement for </w:t>
+      </w:r>
+      <w:r>
+        <w:rPr>
+          <w:rStyle w:val="Emphasis"/>
+          <w:rFonts w:ascii="inherit" w:hAnsi="inherit" w:cs="Arial"/>
+          <w:color w:val="242729"/>
+          <w:sz w:val="23"/>
+          <w:szCs w:val="23"/>
+          <w:bdr w:val="none" w:sz="0" w:space="0" w:color="auto" w:frame="1"/>
+        </w:rPr>
+        <w:t>serial</w:t>
+      </w:r>
+      <w:r>
+        <w:rPr>
+          <w:rFonts w:ascii="inherit" w:hAnsi="inherit" w:cs="Arial"/>
+          <w:color w:val="242729"/>
+          <w:sz w:val="23"/>
+          <w:szCs w:val="23"/>
+        </w:rPr>
+        <w:t>.</w:t>
+      </w:r>
+    </w:p>
+    <w:p>
+      <w:pPr>
+        <w:shd w:val="clear" w:color="auto" w:fill="FFFFFF"/>
+        <w:textAlignment w:val="baseline"/>
+        <w:rPr>
+          <w:rFonts w:ascii="inherit" w:hAnsi="inherit" w:cs="Arial"/>
+          <w:color w:val="242729"/>
+          <w:sz w:val="20"/>
+          <w:szCs w:val="20"/>
+        </w:rPr>
+      </w:pPr>
+      <w:hyperlink r:id="rId13" w:tooltip="short permalink to this answer" w:history="1">
+        <w:proofErr w:type="spellStart"/>
+        <w:proofErr w:type="gramStart"/>
+        <w:r>
+          <w:rPr>
+            <w:rStyle w:val="Hyperlink"/>
+            <w:rFonts w:ascii="inherit" w:hAnsi="inherit" w:cs="Arial"/>
+            <w:sz w:val="20"/>
+            <w:szCs w:val="20"/>
+            <w:bdr w:val="none" w:sz="0" w:space="0" w:color="auto" w:frame="1"/>
+          </w:rPr>
+          <w:t>share</w:t>
+        </w:r>
+        <w:proofErr w:type="gramEnd"/>
+      </w:hyperlink>
+      <w:hyperlink r:id="rId14" w:tooltip="" w:history="1">
+        <w:r>
+          <w:rPr>
+            <w:rStyle w:val="Hyperlink"/>
+            <w:rFonts w:ascii="inherit" w:hAnsi="inherit" w:cs="Arial"/>
+            <w:sz w:val="20"/>
+            <w:szCs w:val="20"/>
+            <w:bdr w:val="none" w:sz="0" w:space="0" w:color="auto" w:frame="1"/>
+          </w:rPr>
+          <w:t>improve</w:t>
+        </w:r>
+        <w:proofErr w:type="spellEnd"/>
+        <w:r>
+          <w:rPr>
+            <w:rStyle w:val="Hyperlink"/>
+            <w:rFonts w:ascii="inherit" w:hAnsi="inherit" w:cs="Arial"/>
+            <w:sz w:val="20"/>
+            <w:szCs w:val="20"/>
+            <w:bdr w:val="none" w:sz="0" w:space="0" w:color="auto" w:frame="1"/>
+          </w:rPr>
+          <w:t xml:space="preserve"> this answer</w:t>
+        </w:r>
+      </w:hyperlink>
+    </w:p>
+    <w:p>
+      <w:pPr>
+        <w:shd w:val="clear" w:color="auto" w:fill="FFFFFF"/>
+        <w:textAlignment w:val="baseline"/>
+        <w:rPr>
+          <w:rFonts w:ascii="inherit" w:hAnsi="inherit" w:cs="Arial"/>
+          <w:color w:val="242729"/>
+          <w:sz w:val="18"/>
+          <w:szCs w:val="18"/>
+        </w:rPr>
+      </w:pPr>
+      <w:hyperlink r:id="rId15" w:tooltip="show all edits to this post" w:history="1">
+        <w:proofErr w:type="gramStart"/>
+        <w:r>
+          <w:rPr>
+            <w:rStyle w:val="Hyperlink"/>
+            <w:rFonts w:ascii="inherit" w:hAnsi="inherit" w:cs="Arial"/>
+            <w:sz w:val="18"/>
+            <w:szCs w:val="18"/>
+            <w:bdr w:val="none" w:sz="0" w:space="0" w:color="auto" w:frame="1"/>
+          </w:rPr>
+          <w:t>edited</w:t>
+        </w:r>
+        <w:proofErr w:type="gramEnd"/>
+        <w:r>
+          <w:rPr>
+            <w:rStyle w:val="Hyperlink"/>
+            <w:rFonts w:ascii="inherit" w:hAnsi="inherit" w:cs="Arial"/>
+            <w:sz w:val="18"/>
+            <w:szCs w:val="18"/>
+            <w:bdr w:val="none" w:sz="0" w:space="0" w:color="auto" w:frame="1"/>
+          </w:rPr>
+          <w:t> </w:t>
+        </w:r>
+        <w:r>
+          <w:rPr>
+            <w:rStyle w:val="relativetime"/>
+            <w:rFonts w:ascii="inherit" w:hAnsi="inherit" w:cs="Arial"/>
+            <w:color w:val="0000FF"/>
+            <w:sz w:val="18"/>
+            <w:szCs w:val="18"/>
+            <w:bdr w:val="none" w:sz="0" w:space="0" w:color="auto" w:frame="1"/>
+          </w:rPr>
+          <w:t>Jan 28 at 14:49</w:t>
+        </w:r>
+      </w:hyperlink>
+    </w:p>
+    <w:p>
+      <w:pPr>
+        <w:shd w:val="clear" w:color="auto" w:fill="FFFFFF"/>
+        <w:textAlignment w:val="baseline"/>
+        <w:rPr>
+          <w:rStyle w:val="Hyperlink"/>
+          <w:sz w:val="20"/>
+          <w:szCs w:val="20"/>
+          <w:u w:val="none"/>
+          <w:bdr w:val="none" w:sz="0" w:space="0" w:color="auto" w:frame="1"/>
+        </w:rPr>
+      </w:pPr>
+      <w:r>
+        <w:rPr>
+          <w:rFonts w:ascii="inherit" w:hAnsi="inherit" w:cs="Arial"/>
+          <w:color w:val="242729"/>
+          <w:sz w:val="20"/>
+          <w:szCs w:val="20"/>
+        </w:rPr>
+        <w:fldChar w:fldCharType="begin"/>
+      </w:r>
+      <w:r>
+        <w:rPr>
+          <w:rFonts w:ascii="inherit" w:hAnsi="inherit" w:cs="Arial"/>
+          <w:color w:val="242729"/>
+          <w:sz w:val="20"/>
+          <w:szCs w:val="20"/>
+        </w:rPr>
+        <w:instrText xml:space="preserve"> HYPERLINK "https://stackoverflow.com/users/697099/gerardw" </w:instrText>
+      </w:r>
+      <w:r>
+        <w:rPr>
+          <w:rFonts w:ascii="inherit" w:hAnsi="inherit" w:cs="Arial"/>
+          <w:color w:val="242729"/>
+          <w:sz w:val="20"/>
+          <w:szCs w:val="20"/>
+        </w:rPr>
+        <w:fldChar w:fldCharType="separate"/>
+      </w:r>
+    </w:p>
+    <w:p>
+      <w:pPr>
+        <w:shd w:val="clear" w:color="auto" w:fill="FFFFFF"/>
+        <w:textAlignment w:val="baseline"/>
+      </w:pPr>
+      <w:r>
+        <w:rPr>
+          <w:rFonts w:ascii="inherit" w:hAnsi="inherit" w:cs="Arial"/>
+          <w:noProof/>
+          <w:color w:val="0000FF"/>
+          <w:sz w:val="20"/>
+          <w:szCs w:val="20"/>
+          <w:bdr w:val="none" w:sz="0" w:space="0" w:color="auto" w:frame="1"/>
+        </w:rPr>
+        <w:lastRenderedPageBreak/>
+        <w:drawing>
+          <wp:inline distT="0" distB="0" distL="0" distR="0">
+            <wp:extent cx="302260" cy="302260"/>
+            <wp:effectExtent l="0" t="0" r="2540" b="2540"/>
+            <wp:docPr id="2" name="Picture 2" descr="https://www.gravatar.com/avatar/c1dd89427d4d5d899642c7624147ac7c?s=32&amp;d=identicon&amp;r=PG">
+              <a:hlinkClick xmlns:a="http://schemas.openxmlformats.org/drawingml/2006/main" r:id="rId16"/>
+            </wp:docPr>
+            <wp:cNvGraphicFramePr>
+              <a:graphicFrameLocks xmlns:a="http://schemas.openxmlformats.org/drawingml/2006/main" noChangeAspect="1"/>
+            </wp:cNvGraphicFramePr>
+            <a:graphic xmlns:a="http://schemas.openxmlformats.org/drawingml/2006/main">
+              <a:graphicData uri="http://schemas.openxmlformats.org/drawingml/2006/picture">
+                <pic:pic xmlns:pic="http://schemas.openxmlformats.org/drawingml/2006/picture">
+                  <pic:nvPicPr>
+                    <pic:cNvPr id="0" name="Picture 1" descr="https://www.gravatar.com/avatar/c1dd89427d4d5d899642c7624147ac7c?s=32&amp;d=identicon&amp;r=PG">
+                      <a:hlinkClick r:id="rId16"/>
+                    </pic:cNvPr>
+                    <pic:cNvPicPr>
+                      <a:picLocks noChangeAspect="1" noChangeArrowheads="1"/>
+                    </pic:cNvPicPr>
+                  </pic:nvPicPr>
+                  <pic:blipFill>
+                    <a:blip r:embed="rId17">
+                      <a:extLst>
+                        <a:ext uri="{28A0092B-C50C-407E-A947-70E740481C1C}">
+                          <a14:useLocalDpi xmlns:a14="http://schemas.microsoft.com/office/drawing/2010/main" val="0"/>
+                        </a:ext>
+                      </a:extLst>
+                    </a:blip>
+                    <a:srcRect/>
+                    <a:stretch>
+                      <a:fillRect/>
+                    </a:stretch>
+                  </pic:blipFill>
+                  <pic:spPr bwMode="auto">
+                    <a:xfrm>
+                      <a:off x="0" y="0"/>
+                      <a:ext cx="302260" cy="302260"/>
+                    </a:xfrm>
+                    <a:prstGeom prst="rect">
+                      <a:avLst/>
+                    </a:prstGeom>
+                    <a:noFill/>
+                    <a:ln>
+                      <a:noFill/>
+                    </a:ln>
+                  </pic:spPr>
+                </pic:pic>
+              </a:graphicData>
+            </a:graphic>
+          </wp:inline>
+        </w:drawing>
+      </w:r>
+    </w:p>
+    <w:p>
+      <w:pPr>
+        <w:shd w:val="clear" w:color="auto" w:fill="FFFFFF"/>
+        <w:textAlignment w:val="baseline"/>
+        <w:rPr>
+          <w:rFonts w:ascii="inherit" w:hAnsi="inherit" w:cs="Arial"/>
+          <w:color w:val="242729"/>
+          <w:sz w:val="20"/>
+          <w:szCs w:val="20"/>
+        </w:rPr>
+      </w:pPr>
+      <w:r>
+        <w:rPr>
+          <w:rFonts w:ascii="inherit" w:hAnsi="inherit" w:cs="Arial"/>
+          <w:color w:val="242729"/>
+          <w:sz w:val="20"/>
+          <w:szCs w:val="20"/>
+        </w:rPr>
+        <w:fldChar w:fldCharType="end"/>
+      </w:r>
+    </w:p>
+    <w:p>
+      <w:pPr>
+        <w:shd w:val="clear" w:color="auto" w:fill="FFFFFF"/>
+        <w:spacing w:line="255" w:lineRule="atLeast"/>
+        <w:textAlignment w:val="baseline"/>
+        <w:rPr>
+          <w:rFonts w:ascii="inherit" w:hAnsi="inherit" w:cs="Arial"/>
+          <w:color w:val="242729"/>
+          <w:sz w:val="20"/>
+          <w:szCs w:val="20"/>
+        </w:rPr>
+      </w:pPr>
+      <w:hyperlink r:id="rId18" w:history="1">
+        <w:proofErr w:type="spellStart"/>
+        <w:proofErr w:type="gramStart"/>
+        <w:r>
+          <w:rPr>
+            <w:rStyle w:val="Hyperlink"/>
+            <w:rFonts w:ascii="inherit" w:hAnsi="inherit" w:cs="Arial"/>
+            <w:sz w:val="20"/>
+            <w:szCs w:val="20"/>
+            <w:bdr w:val="none" w:sz="0" w:space="0" w:color="auto" w:frame="1"/>
+          </w:rPr>
+          <w:t>gerardw</w:t>
+        </w:r>
+        <w:proofErr w:type="spellEnd"/>
+        <w:proofErr w:type="gramEnd"/>
+      </w:hyperlink>
+    </w:p>
+    <w:p>
+      <w:pPr>
+        <w:shd w:val="clear" w:color="auto" w:fill="FFFFFF"/>
+        <w:spacing w:line="255" w:lineRule="atLeast"/>
+        <w:textAlignment w:val="baseline"/>
+        <w:rPr>
+          <w:rFonts w:ascii="inherit" w:hAnsi="inherit" w:cs="Arial"/>
+          <w:color w:val="242729"/>
+          <w:sz w:val="20"/>
+          <w:szCs w:val="20"/>
+        </w:rPr>
+      </w:pPr>
+      <w:r>
+        <w:rPr>
+          <w:rStyle w:val="reputation-score"/>
+          <w:rFonts w:ascii="inherit" w:hAnsi="inherit" w:cs="Arial"/>
+          <w:b/>
+          <w:bCs/>
+          <w:color w:val="242729"/>
+          <w:sz w:val="18"/>
+          <w:szCs w:val="18"/>
+          <w:bdr w:val="none" w:sz="0" w:space="0" w:color="auto" w:frame="1"/>
+        </w:rPr>
+        <w:t>3</w:t>
+      </w:r>
+      <w:proofErr w:type="gramStart"/>
+      <w:r>
+        <w:rPr>
+          <w:rStyle w:val="reputation-score"/>
+          <w:rFonts w:ascii="inherit" w:hAnsi="inherit" w:cs="Arial"/>
+          <w:b/>
+          <w:bCs/>
+          <w:color w:val="242729"/>
+          <w:sz w:val="18"/>
+          <w:szCs w:val="18"/>
+          <w:bdr w:val="none" w:sz="0" w:space="0" w:color="auto" w:frame="1"/>
+        </w:rPr>
+        <w:t>,728</w:t>
+      </w:r>
+      <w:r>
+        <w:rPr>
+          <w:rStyle w:val="badgecount"/>
+          <w:rFonts w:ascii="inherit" w:hAnsi="inherit" w:cs="Arial"/>
+          <w:color w:val="242729"/>
+          <w:sz w:val="18"/>
+          <w:szCs w:val="18"/>
+          <w:bdr w:val="none" w:sz="0" w:space="0" w:color="auto" w:frame="1"/>
+        </w:rPr>
+        <w:t>28</w:t>
+      </w:r>
+      <w:r>
+        <w:rPr>
+          <w:rStyle w:val="v-visible-sr"/>
+          <w:rFonts w:ascii="inherit" w:hAnsi="inherit" w:cs="Arial"/>
+          <w:color w:val="242729"/>
+          <w:sz w:val="20"/>
+          <w:szCs w:val="20"/>
+          <w:bdr w:val="none" w:sz="0" w:space="0" w:color="auto" w:frame="1"/>
+        </w:rPr>
+        <w:t>28</w:t>
+      </w:r>
+      <w:proofErr w:type="gramEnd"/>
+      <w:r>
+        <w:rPr>
+          <w:rStyle w:val="v-visible-sr"/>
+          <w:rFonts w:ascii="inherit" w:hAnsi="inherit" w:cs="Arial"/>
+          <w:color w:val="242729"/>
+          <w:sz w:val="20"/>
+          <w:szCs w:val="20"/>
+          <w:bdr w:val="none" w:sz="0" w:space="0" w:color="auto" w:frame="1"/>
+        </w:rPr>
+        <w:t xml:space="preserve"> silver badges</w:t>
+      </w:r>
+      <w:r>
+        <w:rPr>
+          <w:rStyle w:val="badgecount"/>
+          <w:rFonts w:ascii="inherit" w:hAnsi="inherit" w:cs="Arial"/>
+          <w:color w:val="242729"/>
+          <w:sz w:val="18"/>
+          <w:szCs w:val="18"/>
+          <w:bdr w:val="none" w:sz="0" w:space="0" w:color="auto" w:frame="1"/>
+        </w:rPr>
+        <w:t>28</w:t>
+      </w:r>
+      <w:r>
+        <w:rPr>
+          <w:rStyle w:val="v-visible-sr"/>
+          <w:rFonts w:ascii="inherit" w:hAnsi="inherit" w:cs="Arial"/>
+          <w:color w:val="242729"/>
+          <w:sz w:val="20"/>
+          <w:szCs w:val="20"/>
+          <w:bdr w:val="none" w:sz="0" w:space="0" w:color="auto" w:frame="1"/>
+        </w:rPr>
+        <w:t>28 bronze badges</w:t>
+      </w:r>
+    </w:p>
+    <w:p>
+      <w:pPr>
+        <w:shd w:val="clear" w:color="auto" w:fill="FFFFFF"/>
+        <w:spacing w:line="240" w:lineRule="auto"/>
+        <w:textAlignment w:val="baseline"/>
+        <w:rPr>
+          <w:rFonts w:ascii="inherit" w:hAnsi="inherit" w:cs="Arial"/>
+          <w:color w:val="242729"/>
+          <w:sz w:val="18"/>
+          <w:szCs w:val="18"/>
+        </w:rPr>
+      </w:pPr>
+      <w:proofErr w:type="gramStart"/>
+      <w:r>
+        <w:rPr>
+          <w:rFonts w:ascii="inherit" w:hAnsi="inherit" w:cs="Arial"/>
+          <w:color w:val="242729"/>
+          <w:sz w:val="18"/>
+          <w:szCs w:val="18"/>
+        </w:rPr>
+        <w:t>answered</w:t>
+      </w:r>
+      <w:proofErr w:type="gramEnd"/>
+      <w:r>
+        <w:rPr>
+          <w:rFonts w:ascii="inherit" w:hAnsi="inherit" w:cs="Arial"/>
+          <w:color w:val="242729"/>
+          <w:sz w:val="18"/>
+          <w:szCs w:val="18"/>
+        </w:rPr>
+        <w:t> </w:t>
+      </w:r>
+      <w:r>
+        <w:rPr>
+          <w:rStyle w:val="relativetime"/>
+          <w:rFonts w:ascii="inherit" w:hAnsi="inherit" w:cs="Arial"/>
+          <w:color w:val="242729"/>
+          <w:sz w:val="18"/>
+          <w:szCs w:val="18"/>
+          <w:bdr w:val="none" w:sz="0" w:space="0" w:color="auto" w:frame="1"/>
+        </w:rPr>
+        <w:t>May 20 '10 at 22:47</w:t>
+      </w:r>
+    </w:p>
+    <w:p>
+      <w:pPr>
+        <w:shd w:val="clear" w:color="auto" w:fill="FFFFFF"/>
+        <w:textAlignment w:val="baseline"/>
+        <w:rPr>
+          <w:rStyle w:val="Hyperlink"/>
+          <w:sz w:val="20"/>
+          <w:szCs w:val="20"/>
+          <w:u w:val="none"/>
+          <w:bdr w:val="none" w:sz="0" w:space="0" w:color="auto" w:frame="1"/>
+        </w:rPr>
+      </w:pPr>
+      <w:r>
+        <w:rPr>
+          <w:rFonts w:ascii="inherit" w:hAnsi="inherit" w:cs="Arial"/>
+          <w:color w:val="242729"/>
+          <w:sz w:val="20"/>
+          <w:szCs w:val="20"/>
+        </w:rPr>
+        <w:fldChar w:fldCharType="begin"/>
+      </w:r>
+      <w:r>
+        <w:rPr>
+          <w:rFonts w:ascii="inherit" w:hAnsi="inherit" w:cs="Arial"/>
+          <w:color w:val="242729"/>
+          <w:sz w:val="20"/>
+          <w:szCs w:val="20"/>
+        </w:rPr>
+        <w:instrText xml:space="preserve"> HYPERLINK "https://stackoverflow.com/users/277304/leonbloy" </w:instrText>
+      </w:r>
+      <w:r>
+        <w:rPr>
+          <w:rFonts w:ascii="inherit" w:hAnsi="inherit" w:cs="Arial"/>
+          <w:color w:val="242729"/>
+          <w:sz w:val="20"/>
+          <w:szCs w:val="20"/>
+        </w:rPr>
+        <w:fldChar w:fldCharType="separate"/>
+      </w:r>
+    </w:p>
+    <w:p>
+      <w:pPr>
+        <w:shd w:val="clear" w:color="auto" w:fill="FFFFFF"/>
+        <w:textAlignment w:val="baseline"/>
+      </w:pPr>
+      <w:r>
+        <w:rPr>
+          <w:rFonts w:ascii="inherit" w:hAnsi="inherit" w:cs="Arial"/>
+          <w:noProof/>
+          <w:color w:val="0000FF"/>
+          <w:sz w:val="20"/>
+          <w:szCs w:val="20"/>
+          <w:bdr w:val="none" w:sz="0" w:space="0" w:color="auto" w:frame="1"/>
+        </w:rPr>
+        <w:drawing>
+          <wp:inline distT="0" distB="0" distL="0" distR="0">
+            <wp:extent cx="302260" cy="302260"/>
+            <wp:effectExtent l="0" t="0" r="2540" b="2540"/>
+            <wp:docPr id="1" name="Picture 1" descr="https://www.gravatar.com/avatar/4c90624b2aa9623d5ba30db0e34b2000?s=32&amp;d=identicon&amp;r=PG">
+              <a:hlinkClick xmlns:a="http://schemas.openxmlformats.org/drawingml/2006/main" r:id="rId19"/>
+            </wp:docPr>
+            <wp:cNvGraphicFramePr>
+              <a:graphicFrameLocks xmlns:a="http://schemas.openxmlformats.org/drawingml/2006/main" noChangeAspect="1"/>
+            </wp:cNvGraphicFramePr>
+            <a:graphic xmlns:a="http://schemas.openxmlformats.org/drawingml/2006/main">
+              <a:graphicData uri="http://schemas.openxmlformats.org/drawingml/2006/picture">
+                <pic:pic xmlns:pic="http://schemas.openxmlformats.org/drawingml/2006/picture">
+                  <pic:nvPicPr>
+                    <pic:cNvPr id="0" name="Picture 2" descr="https://www.gravatar.com/avatar/4c90624b2aa9623d5ba30db0e34b2000?s=32&amp;d=identicon&amp;r=PG">
+                      <a:hlinkClick r:id="rId19"/>
+                    </pic:cNvPr>
+                    <pic:cNvPicPr>
+                      <a:picLocks noChangeAspect="1" noChangeArrowheads="1"/>
+                    </pic:cNvPicPr>
+                  </pic:nvPicPr>
+                  <pic:blipFill>
+                    <a:blip r:embed="rId20">
+                      <a:extLst>
+                        <a:ext uri="{28A0092B-C50C-407E-A947-70E740481C1C}">
+                          <a14:useLocalDpi xmlns:a14="http://schemas.microsoft.com/office/drawing/2010/main" val="0"/>
+                        </a:ext>
+                      </a:extLst>
+                    </a:blip>
+                    <a:srcRect/>
+                    <a:stretch>
+                      <a:fillRect/>
+                    </a:stretch>
+                  </pic:blipFill>
+                  <pic:spPr bwMode="auto">
+                    <a:xfrm>
+                      <a:off x="0" y="0"/>
+                      <a:ext cx="302260" cy="302260"/>
+                    </a:xfrm>
+                    <a:prstGeom prst="rect">
+                      <a:avLst/>
+                    </a:prstGeom>
+                    <a:noFill/>
+                    <a:ln>
+                      <a:noFill/>
+                    </a:ln>
+                  </pic:spPr>
+                </pic:pic>
+              </a:graphicData>
+            </a:graphic>
+          </wp:inline>
+        </w:drawing>
+      </w:r>
+    </w:p>
+    <w:p>
+      <w:pPr>
+        <w:shd w:val="clear" w:color="auto" w:fill="FFFFFF"/>
+        <w:textAlignment w:val="baseline"/>
+        <w:rPr>
+          <w:rFonts w:ascii="inherit" w:hAnsi="inherit" w:cs="Arial"/>
+          <w:color w:val="242729"/>
+          <w:sz w:val="20"/>
+          <w:szCs w:val="20"/>
+        </w:rPr>
+      </w:pPr>
+      <w:r>
+        <w:rPr>
+          <w:rFonts w:ascii="inherit" w:hAnsi="inherit" w:cs="Arial"/>
+          <w:color w:val="242729"/>
+          <w:sz w:val="20"/>
+          <w:szCs w:val="20"/>
+        </w:rPr>
+        <w:fldChar w:fldCharType="end"/>
+      </w:r>
+    </w:p>
+    <w:p>
+      <w:pPr>
+        <w:shd w:val="clear" w:color="auto" w:fill="FFFFFF"/>
+        <w:spacing w:line="255" w:lineRule="atLeast"/>
+        <w:textAlignment w:val="baseline"/>
+        <w:rPr>
+          <w:rFonts w:ascii="inherit" w:hAnsi="inherit" w:cs="Arial"/>
+          <w:color w:val="242729"/>
+          <w:sz w:val="20"/>
+          <w:szCs w:val="20"/>
+        </w:rPr>
+      </w:pPr>
+      <w:hyperlink r:id="rId21" w:history="1">
+        <w:proofErr w:type="spellStart"/>
+        <w:proofErr w:type="gramStart"/>
+        <w:r>
+          <w:rPr>
+            <w:rStyle w:val="Hyperlink"/>
+            <w:rFonts w:ascii="inherit" w:hAnsi="inherit" w:cs="Arial"/>
+            <w:sz w:val="20"/>
+            <w:szCs w:val="20"/>
+            <w:bdr w:val="none" w:sz="0" w:space="0" w:color="auto" w:frame="1"/>
+          </w:rPr>
+          <w:t>leonbloy</w:t>
+        </w:r>
+        <w:proofErr w:type="spellEnd"/>
+        <w:proofErr w:type="gramEnd"/>
+      </w:hyperlink>
+    </w:p>
+    <w:p>
+      <w:pPr>
+        <w:shd w:val="clear" w:color="auto" w:fill="FFFFFF"/>
+        <w:spacing w:line="255" w:lineRule="atLeast"/>
+        <w:textAlignment w:val="baseline"/>
+        <w:rPr>
+          <w:rFonts w:ascii="inherit" w:hAnsi="inherit" w:cs="Arial"/>
+          <w:color w:val="242729"/>
+          <w:sz w:val="20"/>
+          <w:szCs w:val="20"/>
+        </w:rPr>
+      </w:pPr>
+      <w:r>
+        <w:rPr>
+          <w:rStyle w:val="reputation-score"/>
+          <w:rFonts w:ascii="inherit" w:hAnsi="inherit" w:cs="Arial"/>
+          <w:b/>
+          <w:bCs/>
+          <w:color w:val="242729"/>
+          <w:sz w:val="18"/>
+          <w:szCs w:val="18"/>
+          <w:bdr w:val="none" w:sz="0" w:space="0" w:color="auto" w:frame="1"/>
+        </w:rPr>
+        <w:t>60.1k</w:t>
+      </w:r>
+      <w:r>
+        <w:rPr>
+          <w:rStyle w:val="badgecount"/>
+          <w:rFonts w:ascii="inherit" w:hAnsi="inherit" w:cs="Arial"/>
+          <w:color w:val="242729"/>
+          <w:sz w:val="18"/>
+          <w:szCs w:val="18"/>
+          <w:bdr w:val="none" w:sz="0" w:space="0" w:color="auto" w:frame="1"/>
+        </w:rPr>
+        <w:t>17</w:t>
+      </w:r>
+      <w:r>
+        <w:rPr>
+          <w:rStyle w:val="v-visible-sr"/>
+          <w:rFonts w:ascii="inherit" w:hAnsi="inherit" w:cs="Arial"/>
+          <w:color w:val="242729"/>
+          <w:sz w:val="20"/>
+          <w:szCs w:val="20"/>
+          <w:bdr w:val="none" w:sz="0" w:space="0" w:color="auto" w:frame="1"/>
+        </w:rPr>
+        <w:t>17 gold badges</w:t>
+      </w:r>
+      <w:r>
+        <w:rPr>
+          <w:rStyle w:val="badgecount"/>
+          <w:rFonts w:ascii="inherit" w:hAnsi="inherit" w:cs="Arial"/>
+          <w:color w:val="242729"/>
+          <w:sz w:val="18"/>
+          <w:szCs w:val="18"/>
+          <w:bdr w:val="none" w:sz="0" w:space="0" w:color="auto" w:frame="1"/>
+        </w:rPr>
+        <w:t>119</w:t>
+      </w:r>
+      <w:r>
+        <w:rPr>
+          <w:rStyle w:val="v-visible-sr"/>
+          <w:rFonts w:ascii="inherit" w:hAnsi="inherit" w:cs="Arial"/>
+          <w:color w:val="242729"/>
+          <w:sz w:val="20"/>
+          <w:szCs w:val="20"/>
+          <w:bdr w:val="none" w:sz="0" w:space="0" w:color="auto" w:frame="1"/>
+        </w:rPr>
+        <w:t>119 silver badges</w:t>
+      </w:r>
+      <w:r>
+        <w:rPr>
+          <w:rStyle w:val="badgecount"/>
+          <w:rFonts w:ascii="inherit" w:hAnsi="inherit" w:cs="Arial"/>
+          <w:color w:val="242729"/>
+          <w:sz w:val="18"/>
+          <w:szCs w:val="18"/>
+          <w:bdr w:val="none" w:sz="0" w:space="0" w:color="auto" w:frame="1"/>
+        </w:rPr>
+        <w:t>163</w:t>
+      </w:r>
+      <w:r>
+        <w:rPr>
+          <w:rStyle w:val="v-visible-sr"/>
+          <w:rFonts w:ascii="inherit" w:hAnsi="inherit" w:cs="Arial"/>
+          <w:color w:val="242729"/>
+          <w:sz w:val="20"/>
+          <w:szCs w:val="20"/>
+          <w:bdr w:val="none" w:sz="0" w:space="0" w:color="auto" w:frame="1"/>
+        </w:rPr>
+        <w:t>163 bronze badges</w:t>
+      </w:r>
+    </w:p>
+    <w:p>
+      <w:pPr>
+        <w:numPr>
+          <w:ilvl w:val="0"/>
+          <w:numId w:val="13"/>
+        </w:numPr>
+        <w:shd w:val="clear" w:color="auto" w:fill="FFFFFF"/>
+        <w:spacing w:after="0" w:line="240" w:lineRule="auto"/>
+        <w:ind w:left="0"/>
+        <w:textAlignment w:val="baseline"/>
+        <w:rPr>
+          <w:rFonts w:ascii="inherit" w:hAnsi="inherit" w:cs="Arial"/>
+          <w:color w:val="242729"/>
+          <w:sz w:val="20"/>
+          <w:szCs w:val="20"/>
+        </w:rPr>
+      </w:pPr>
+      <w:r>
+        <w:rPr>
+          <w:rStyle w:val="cool"/>
+          <w:rFonts w:ascii="inherit" w:hAnsi="inherit" w:cs="Arial"/>
+          <w:color w:val="242729"/>
+          <w:sz w:val="20"/>
+          <w:szCs w:val="20"/>
+          <w:bdr w:val="none" w:sz="0" w:space="0" w:color="auto" w:frame="1"/>
+        </w:rPr>
+        <w:t>3</w:t>
+      </w:r>
+    </w:p>
+    <w:p>
+      <w:pPr>
+        <w:shd w:val="clear" w:color="auto" w:fill="FFFFFF"/>
+        <w:textAlignment w:val="baseline"/>
+        <w:rPr>
+          <w:rFonts w:ascii="inherit" w:hAnsi="inherit" w:cs="Arial"/>
+          <w:color w:val="242729"/>
+          <w:sz w:val="20"/>
+          <w:szCs w:val="20"/>
+        </w:rPr>
+      </w:pPr>
+      <w:r>
+        <w:rPr>
+          <w:rStyle w:val="comment-copy"/>
+          <w:rFonts w:ascii="Arial" w:hAnsi="Arial" w:cs="Arial"/>
+          <w:color w:val="242729"/>
+          <w:sz w:val="20"/>
+          <w:szCs w:val="20"/>
+          <w:bdr w:val="none" w:sz="0" w:space="0" w:color="auto" w:frame="1"/>
+        </w:rPr>
+        <w:t xml:space="preserve">FWIW, the only idiosyncrasy is that </w:t>
+      </w:r>
+      <w:proofErr w:type="spellStart"/>
+      <w:r>
+        <w:rPr>
+          <w:rStyle w:val="comment-copy"/>
+          <w:rFonts w:ascii="Arial" w:hAnsi="Arial" w:cs="Arial"/>
+          <w:color w:val="242729"/>
+          <w:sz w:val="20"/>
+          <w:szCs w:val="20"/>
+          <w:bdr w:val="none" w:sz="0" w:space="0" w:color="auto" w:frame="1"/>
+        </w:rPr>
+        <w:t>Pg</w:t>
+      </w:r>
+      <w:proofErr w:type="spellEnd"/>
+      <w:r>
+        <w:rPr>
+          <w:rStyle w:val="comment-copy"/>
+          <w:rFonts w:ascii="Arial" w:hAnsi="Arial" w:cs="Arial"/>
+          <w:color w:val="242729"/>
+          <w:sz w:val="20"/>
+          <w:szCs w:val="20"/>
+          <w:bdr w:val="none" w:sz="0" w:space="0" w:color="auto" w:frame="1"/>
+        </w:rPr>
+        <w:t xml:space="preserve"> folds to lower case, where the SQL standard says that it should fold to upper case. DBMSs that fail to case fold are the weird nonstandard ones.</w:t>
+      </w:r>
+      <w:r>
+        <w:rPr>
+          <w:rFonts w:ascii="inherit" w:hAnsi="inherit" w:cs="Arial"/>
+          <w:color w:val="242729"/>
+          <w:sz w:val="20"/>
+          <w:szCs w:val="20"/>
+        </w:rPr>
+        <w:t> – </w:t>
+      </w:r>
+      <w:hyperlink r:id="rId22" w:tooltip="227,970 reputation" w:history="1">
+        <w:r>
+          <w:rPr>
+            <w:rStyle w:val="Hyperlink"/>
+            <w:rFonts w:ascii="inherit" w:hAnsi="inherit" w:cs="Arial"/>
+            <w:sz w:val="20"/>
+            <w:szCs w:val="20"/>
+            <w:bdr w:val="none" w:sz="0" w:space="0" w:color="auto" w:frame="1"/>
+          </w:rPr>
+          <w:t>Craig Ringer</w:t>
+        </w:r>
+      </w:hyperlink>
+      <w:r>
+        <w:rPr>
+          <w:rFonts w:ascii="inherit" w:hAnsi="inherit" w:cs="Arial"/>
+          <w:color w:val="242729"/>
+          <w:sz w:val="20"/>
+          <w:szCs w:val="20"/>
+        </w:rPr>
+        <w:t> </w:t>
+      </w:r>
+      <w:hyperlink r:id="rId23" w:anchor="comment40464331_2878408" w:history="1">
+        <w:r>
+          <w:rPr>
+            <w:rStyle w:val="relativetime-clean"/>
+            <w:rFonts w:ascii="inherit" w:hAnsi="inherit" w:cs="Arial"/>
+            <w:color w:val="0000FF"/>
+            <w:sz w:val="20"/>
+            <w:szCs w:val="20"/>
+            <w:bdr w:val="none" w:sz="0" w:space="0" w:color="auto" w:frame="1"/>
+          </w:rPr>
+          <w:t>Sep 16 '14 at 2:10</w:t>
+        </w:r>
+      </w:hyperlink>
+      <w:r>
+        <w:rPr>
+          <w:rFonts w:ascii="inherit" w:hAnsi="inherit" w:cs="Arial"/>
+          <w:color w:val="242729"/>
+          <w:sz w:val="20"/>
+          <w:szCs w:val="20"/>
+        </w:rPr>
+        <w:t> </w:t>
+      </w:r>
+    </w:p>
+    <w:p>
+      <w:pPr>
+        <w:numPr>
+          <w:ilvl w:val="0"/>
+          <w:numId w:val="13"/>
+        </w:numPr>
+        <w:shd w:val="clear" w:color="auto" w:fill="FFFFFF"/>
+        <w:spacing w:after="0" w:line="240" w:lineRule="auto"/>
+        <w:ind w:left="0"/>
+        <w:textAlignment w:val="baseline"/>
+        <w:rPr>
+          <w:rFonts w:ascii="inherit" w:hAnsi="inherit" w:cs="Arial"/>
+          <w:color w:val="242729"/>
+          <w:sz w:val="20"/>
+          <w:szCs w:val="20"/>
+        </w:rPr>
+      </w:pPr>
+      <w:r>
+        <w:rPr>
+          <w:rStyle w:val="cool"/>
+          <w:rFonts w:ascii="inherit" w:hAnsi="inherit" w:cs="Arial"/>
+          <w:color w:val="242729"/>
+          <w:sz w:val="20"/>
+          <w:szCs w:val="20"/>
+          <w:bdr w:val="none" w:sz="0" w:space="0" w:color="auto" w:frame="1"/>
+        </w:rPr>
+        <w:t>4</w:t>
+      </w:r>
+    </w:p>
+    <w:p>
+      <w:pPr>
+        <w:shd w:val="clear" w:color="auto" w:fill="FFFFFF"/>
+        <w:textAlignment w:val="baseline"/>
+        <w:rPr>
+          <w:rFonts w:ascii="inherit" w:hAnsi="inherit" w:cs="Arial"/>
+          <w:color w:val="242729"/>
+          <w:sz w:val="20"/>
+          <w:szCs w:val="20"/>
+        </w:rPr>
+      </w:pPr>
+      <w:r>
+        <w:rPr>
+          <w:rStyle w:val="comment-copy"/>
+          <w:rFonts w:ascii="Arial" w:hAnsi="Arial" w:cs="Arial"/>
+          <w:color w:val="242729"/>
+          <w:sz w:val="20"/>
+          <w:szCs w:val="20"/>
+          <w:bdr w:val="none" w:sz="0" w:space="0" w:color="auto" w:frame="1"/>
+        </w:rPr>
+        <w:t xml:space="preserve">As a new user of Postgres, this is pretty frustrating. Having to </w:t>
+      </w:r>
+      <w:proofErr w:type="spellStart"/>
+      <w:proofErr w:type="gramStart"/>
+      <w:r>
+        <w:rPr>
+          <w:rStyle w:val="comment-copy"/>
+          <w:rFonts w:ascii="Arial" w:hAnsi="Arial" w:cs="Arial"/>
+          <w:color w:val="242729"/>
+          <w:sz w:val="20"/>
+          <w:szCs w:val="20"/>
+          <w:bdr w:val="none" w:sz="0" w:space="0" w:color="auto" w:frame="1"/>
+        </w:rPr>
+        <w:t>chose</w:t>
+      </w:r>
+      <w:proofErr w:type="spellEnd"/>
+      <w:proofErr w:type="gramEnd"/>
+      <w:r>
+        <w:rPr>
+          <w:rStyle w:val="comment-copy"/>
+          <w:rFonts w:ascii="Arial" w:hAnsi="Arial" w:cs="Arial"/>
+          <w:color w:val="242729"/>
+          <w:sz w:val="20"/>
+          <w:szCs w:val="20"/>
+          <w:bdr w:val="none" w:sz="0" w:space="0" w:color="auto" w:frame="1"/>
+        </w:rPr>
+        <w:t xml:space="preserve"> between typing quotes all the time or using an ugly naming convention sucks. It sucks ass.</w:t>
+      </w:r>
+      <w:r>
+        <w:rPr>
+          <w:rFonts w:ascii="inherit" w:hAnsi="inherit" w:cs="Arial"/>
+          <w:color w:val="242729"/>
+          <w:sz w:val="20"/>
+          <w:szCs w:val="20"/>
+        </w:rPr>
+        <w:t> – </w:t>
+      </w:r>
+      <w:hyperlink r:id="rId24" w:tooltip="21,536 reputation" w:history="1">
+        <w:proofErr w:type="gramStart"/>
+        <w:r>
+          <w:rPr>
+            <w:rStyle w:val="Hyperlink"/>
+            <w:rFonts w:ascii="inherit" w:hAnsi="inherit" w:cs="Arial"/>
+            <w:sz w:val="20"/>
+            <w:szCs w:val="20"/>
+            <w:bdr w:val="none" w:sz="0" w:space="0" w:color="auto" w:frame="1"/>
+          </w:rPr>
+          <w:t>d512</w:t>
+        </w:r>
+        <w:proofErr w:type="gramEnd"/>
+      </w:hyperlink>
+      <w:r>
+        <w:rPr>
+          <w:rFonts w:ascii="inherit" w:hAnsi="inherit" w:cs="Arial"/>
+          <w:color w:val="242729"/>
+          <w:sz w:val="20"/>
+          <w:szCs w:val="20"/>
+        </w:rPr>
+        <w:t> </w:t>
+      </w:r>
+      <w:hyperlink r:id="rId25" w:anchor="comment57913981_2878408" w:history="1">
+        <w:r>
+          <w:rPr>
+            <w:rStyle w:val="relativetime-clean"/>
+            <w:rFonts w:ascii="inherit" w:hAnsi="inherit" w:cs="Arial"/>
+            <w:color w:val="0000FF"/>
+            <w:sz w:val="20"/>
+            <w:szCs w:val="20"/>
+            <w:bdr w:val="none" w:sz="0" w:space="0" w:color="auto" w:frame="1"/>
+          </w:rPr>
+          <w:t>Jan 29 '16 at 23:51</w:t>
+        </w:r>
+      </w:hyperlink>
+    </w:p>
+    <w:p>
+      <w:pPr>
+        <w:numPr>
+          <w:ilvl w:val="0"/>
+          <w:numId w:val="13"/>
+        </w:numPr>
+        <w:shd w:val="clear" w:color="auto" w:fill="FFFFFF"/>
+        <w:spacing w:after="0" w:line="240" w:lineRule="auto"/>
+        <w:ind w:left="0"/>
+        <w:textAlignment w:val="baseline"/>
+        <w:rPr>
+          <w:rFonts w:ascii="inherit" w:hAnsi="inherit" w:cs="Arial"/>
+          <w:color w:val="242729"/>
+          <w:sz w:val="20"/>
+          <w:szCs w:val="20"/>
+        </w:rPr>
+      </w:pPr>
+      <w:r>
+        <w:rPr>
+          <w:rStyle w:val="cool"/>
+          <w:rFonts w:ascii="inherit" w:hAnsi="inherit" w:cs="Arial"/>
+          <w:color w:val="242729"/>
+          <w:sz w:val="20"/>
+          <w:szCs w:val="20"/>
+          <w:bdr w:val="none" w:sz="0" w:space="0" w:color="auto" w:frame="1"/>
+        </w:rPr>
+        <w:t>4</w:t>
+      </w:r>
+    </w:p>
+    <w:p>
+      <w:pPr>
+        <w:shd w:val="clear" w:color="auto" w:fill="FFFFFF"/>
+        <w:textAlignment w:val="baseline"/>
+        <w:rPr>
+          <w:rFonts w:ascii="inherit" w:hAnsi="inherit" w:cs="Arial"/>
+          <w:color w:val="242729"/>
+          <w:sz w:val="20"/>
+          <w:szCs w:val="20"/>
+        </w:rPr>
+      </w:pPr>
+      <w:r>
+        <w:rPr>
+          <w:rStyle w:val="comment-copy"/>
+          <w:rFonts w:ascii="Arial" w:hAnsi="Arial" w:cs="Arial"/>
+          <w:color w:val="242729"/>
+          <w:sz w:val="20"/>
+          <w:szCs w:val="20"/>
+          <w:bdr w:val="none" w:sz="0" w:space="0" w:color="auto" w:frame="1"/>
+        </w:rPr>
+        <w:t>@</w:t>
+      </w:r>
+      <w:proofErr w:type="spellStart"/>
+      <w:r>
+        <w:rPr>
+          <w:rStyle w:val="comment-copy"/>
+          <w:rFonts w:ascii="Arial" w:hAnsi="Arial" w:cs="Arial"/>
+          <w:color w:val="242729"/>
+          <w:sz w:val="20"/>
+          <w:szCs w:val="20"/>
+          <w:bdr w:val="none" w:sz="0" w:space="0" w:color="auto" w:frame="1"/>
+        </w:rPr>
+        <w:t>leonbloy</w:t>
+      </w:r>
+      <w:proofErr w:type="spellEnd"/>
+      <w:r>
+        <w:rPr>
+          <w:rStyle w:val="comment-copy"/>
+          <w:rFonts w:ascii="Arial" w:hAnsi="Arial" w:cs="Arial"/>
+          <w:color w:val="242729"/>
+          <w:sz w:val="20"/>
+          <w:szCs w:val="20"/>
+          <w:bdr w:val="none" w:sz="0" w:space="0" w:color="auto" w:frame="1"/>
+        </w:rPr>
+        <w:t>, if you don't quote when you create the table, then Postgres will lower case your table names and field names. You can use camel case when you write your queries but your result will show up all lowercase, which is hard to read when fields consist of multiple words (</w:t>
+      </w:r>
+      <w:proofErr w:type="spellStart"/>
+      <w:r>
+        <w:rPr>
+          <w:rStyle w:val="comment-copy"/>
+          <w:rFonts w:ascii="Arial" w:hAnsi="Arial" w:cs="Arial"/>
+          <w:color w:val="242729"/>
+          <w:sz w:val="20"/>
+          <w:szCs w:val="20"/>
+          <w:bdr w:val="none" w:sz="0" w:space="0" w:color="auto" w:frame="1"/>
+        </w:rPr>
+        <w:t>lastupdateddate</w:t>
+      </w:r>
+      <w:proofErr w:type="spellEnd"/>
+      <w:r>
+        <w:rPr>
+          <w:rStyle w:val="comment-copy"/>
+          <w:rFonts w:ascii="Arial" w:hAnsi="Arial" w:cs="Arial"/>
+          <w:color w:val="242729"/>
+          <w:sz w:val="20"/>
+          <w:szCs w:val="20"/>
+          <w:bdr w:val="none" w:sz="0" w:space="0" w:color="auto" w:frame="1"/>
+        </w:rPr>
+        <w:t>). If you want your column names to be readable in the query results you have to either quote everything or use snake case, which, IMO, is ugly. It would much better if Postgres left your names alone and didn't require you to supply quotes.</w:t>
+      </w:r>
+      <w:r>
+        <w:rPr>
+          <w:rFonts w:ascii="inherit" w:hAnsi="inherit" w:cs="Arial"/>
+          <w:color w:val="242729"/>
+          <w:sz w:val="20"/>
+          <w:szCs w:val="20"/>
+        </w:rPr>
+        <w:t> – </w:t>
+      </w:r>
+      <w:hyperlink r:id="rId26" w:tooltip="21,536 reputation" w:history="1">
+        <w:proofErr w:type="gramStart"/>
+        <w:r>
+          <w:rPr>
+            <w:rStyle w:val="Hyperlink"/>
+            <w:rFonts w:ascii="inherit" w:hAnsi="inherit" w:cs="Arial"/>
+            <w:sz w:val="20"/>
+            <w:szCs w:val="20"/>
+            <w:bdr w:val="none" w:sz="0" w:space="0" w:color="auto" w:frame="1"/>
+          </w:rPr>
+          <w:t>d512</w:t>
+        </w:r>
+        <w:proofErr w:type="gramEnd"/>
+      </w:hyperlink>
+      <w:r>
+        <w:rPr>
+          <w:rFonts w:ascii="inherit" w:hAnsi="inherit" w:cs="Arial"/>
+          <w:color w:val="242729"/>
+          <w:sz w:val="20"/>
+          <w:szCs w:val="20"/>
+        </w:rPr>
+        <w:t> </w:t>
+      </w:r>
+      <w:hyperlink r:id="rId27" w:anchor="comment57918308_2878408" w:history="1">
+        <w:r>
+          <w:rPr>
+            <w:rStyle w:val="relativetime-clean"/>
+            <w:rFonts w:ascii="inherit" w:hAnsi="inherit" w:cs="Arial"/>
+            <w:color w:val="0000FF"/>
+            <w:sz w:val="20"/>
+            <w:szCs w:val="20"/>
+            <w:bdr w:val="none" w:sz="0" w:space="0" w:color="auto" w:frame="1"/>
+          </w:rPr>
+          <w:t>Jan 30 '16 at 5:49</w:t>
+        </w:r>
+      </w:hyperlink>
+    </w:p>
+    <w:p>
+      <w:pPr>
+        <w:numPr>
+          <w:ilvl w:val="0"/>
+          <w:numId w:val="13"/>
+        </w:numPr>
+        <w:shd w:val="clear" w:color="auto" w:fill="FFFFFF"/>
+        <w:spacing w:after="0" w:line="240" w:lineRule="auto"/>
+        <w:ind w:left="0"/>
+        <w:textAlignment w:val="baseline"/>
+        <w:rPr>
+          <w:rFonts w:ascii="inherit" w:hAnsi="inherit" w:cs="Arial"/>
+          <w:color w:val="242729"/>
+          <w:sz w:val="20"/>
+          <w:szCs w:val="20"/>
+        </w:rPr>
+      </w:pPr>
+      <w:r>
+        <w:rPr>
+          <w:rStyle w:val="warm"/>
+          <w:rFonts w:ascii="inherit" w:hAnsi="inherit" w:cs="Arial"/>
+          <w:color w:val="242729"/>
+          <w:sz w:val="20"/>
+          <w:szCs w:val="20"/>
+          <w:bdr w:val="none" w:sz="0" w:space="0" w:color="auto" w:frame="1"/>
+        </w:rPr>
+        <w:t>11</w:t>
+      </w:r>
+    </w:p>
+    <w:p>
+      <w:pPr>
+        <w:shd w:val="clear" w:color="auto" w:fill="FFFFFF"/>
+        <w:textAlignment w:val="baseline"/>
+        <w:rPr>
+          <w:rFonts w:ascii="inherit" w:hAnsi="inherit" w:cs="Arial"/>
+          <w:color w:val="242729"/>
+          <w:sz w:val="20"/>
+          <w:szCs w:val="20"/>
+        </w:rPr>
+      </w:pPr>
+      <w:r>
+        <w:rPr>
+          <w:rStyle w:val="comment-copy"/>
+          <w:rFonts w:ascii="Arial" w:hAnsi="Arial" w:cs="Arial"/>
+          <w:color w:val="242729"/>
+          <w:sz w:val="20"/>
+          <w:szCs w:val="20"/>
+          <w:bdr w:val="none" w:sz="0" w:space="0" w:color="auto" w:frame="1"/>
+        </w:rPr>
+        <w:t>I hate keywords in upper case, just hate it, convention or no. There's no case-dependency with regard to keywords. I prefer all lower case. Yes, I know it's a mere preference, but this is also a mere comment. ;-)</w:t>
+      </w:r>
+      <w:r>
+        <w:rPr>
+          <w:rFonts w:ascii="inherit" w:hAnsi="inherit" w:cs="Arial"/>
+          <w:color w:val="242729"/>
+          <w:sz w:val="20"/>
+          <w:szCs w:val="20"/>
+        </w:rPr>
+        <w:t> – </w:t>
+      </w:r>
+      <w:hyperlink r:id="rId28" w:tooltip="6,970 reputation" w:history="1">
+        <w:r>
+          <w:rPr>
+            <w:rStyle w:val="Hyperlink"/>
+            <w:rFonts w:ascii="inherit" w:hAnsi="inherit" w:cs="Arial"/>
+            <w:sz w:val="20"/>
+            <w:szCs w:val="20"/>
+            <w:bdr w:val="none" w:sz="0" w:space="0" w:color="auto" w:frame="1"/>
+          </w:rPr>
+          <w:t>Craig</w:t>
+        </w:r>
+      </w:hyperlink>
+      <w:r>
+        <w:rPr>
+          <w:rFonts w:ascii="inherit" w:hAnsi="inherit" w:cs="Arial"/>
+          <w:color w:val="242729"/>
+          <w:sz w:val="20"/>
+          <w:szCs w:val="20"/>
+        </w:rPr>
+        <w:t> </w:t>
+      </w:r>
+      <w:hyperlink r:id="rId29" w:anchor="comment69609222_2878408" w:history="1">
+        <w:r>
+          <w:rPr>
+            <w:rStyle w:val="relativetime-clean"/>
+            <w:rFonts w:ascii="inherit" w:hAnsi="inherit" w:cs="Arial"/>
+            <w:color w:val="0000FF"/>
+            <w:sz w:val="20"/>
+            <w:szCs w:val="20"/>
+            <w:bdr w:val="none" w:sz="0" w:space="0" w:color="auto" w:frame="1"/>
+          </w:rPr>
+          <w:t>Dec 18 '16 at 2:27</w:t>
+        </w:r>
+      </w:hyperlink>
+      <w:r>
+        <w:rPr>
+          <w:rFonts w:ascii="inherit" w:hAnsi="inherit" w:cs="Arial"/>
+          <w:color w:val="242729"/>
+          <w:sz w:val="20"/>
+          <w:szCs w:val="20"/>
+        </w:rPr>
+        <w:t> </w:t>
+      </w:r>
+    </w:p>
+    <w:p>
+      <w:pPr>
+        <w:numPr>
+          <w:ilvl w:val="0"/>
+          <w:numId w:val="13"/>
+        </w:numPr>
+        <w:shd w:val="clear" w:color="auto" w:fill="FFFFFF"/>
+        <w:spacing w:after="0" w:line="240" w:lineRule="auto"/>
+        <w:ind w:left="0"/>
+        <w:textAlignment w:val="baseline"/>
+        <w:rPr>
+          <w:rFonts w:ascii="inherit" w:hAnsi="inherit" w:cs="Arial"/>
+          <w:color w:val="242729"/>
+          <w:sz w:val="20"/>
+          <w:szCs w:val="20"/>
+        </w:rPr>
+      </w:pPr>
+      <w:r>
+        <w:rPr>
+          <w:rStyle w:val="cool"/>
+          <w:rFonts w:ascii="inherit" w:hAnsi="inherit" w:cs="Arial"/>
+          <w:color w:val="242729"/>
+          <w:sz w:val="20"/>
+          <w:szCs w:val="20"/>
+          <w:bdr w:val="none" w:sz="0" w:space="0" w:color="auto" w:frame="1"/>
+        </w:rPr>
+        <w:t>1</w:t>
+      </w:r>
+    </w:p>
+    <w:p>
+      <w:pPr>
+        <w:shd w:val="clear" w:color="auto" w:fill="FFFFFF"/>
+        <w:textAlignment w:val="baseline"/>
+        <w:rPr>
+          <w:rFonts w:ascii="inherit" w:hAnsi="inherit" w:cs="Arial"/>
+          <w:color w:val="242729"/>
+          <w:sz w:val="20"/>
+          <w:szCs w:val="20"/>
+        </w:rPr>
+      </w:pPr>
+      <w:r>
+        <w:rPr>
+          <w:rStyle w:val="comment-copy"/>
+          <w:rFonts w:ascii="Arial" w:hAnsi="Arial" w:cs="Arial"/>
+          <w:color w:val="242729"/>
+          <w:sz w:val="20"/>
+          <w:szCs w:val="20"/>
+          <w:bdr w:val="none" w:sz="0" w:space="0" w:color="auto" w:frame="1"/>
+        </w:rPr>
+        <w:t>@</w:t>
+      </w:r>
+      <w:proofErr w:type="spellStart"/>
+      <w:r>
+        <w:rPr>
+          <w:rStyle w:val="comment-copy"/>
+          <w:rFonts w:ascii="Arial" w:hAnsi="Arial" w:cs="Arial"/>
+          <w:color w:val="242729"/>
+          <w:sz w:val="20"/>
+          <w:szCs w:val="20"/>
+          <w:bdr w:val="none" w:sz="0" w:space="0" w:color="auto" w:frame="1"/>
+        </w:rPr>
+        <w:t>Trinimon</w:t>
+      </w:r>
+      <w:proofErr w:type="spellEnd"/>
+      <w:r>
+        <w:rPr>
+          <w:rStyle w:val="comment-copy"/>
+          <w:rFonts w:ascii="Arial" w:hAnsi="Arial" w:cs="Arial"/>
+          <w:color w:val="242729"/>
+          <w:sz w:val="20"/>
+          <w:szCs w:val="20"/>
+          <w:bdr w:val="none" w:sz="0" w:space="0" w:color="auto" w:frame="1"/>
+        </w:rPr>
+        <w:t xml:space="preserve"> Fixed</w:t>
+      </w:r>
+      <w:r>
+        <w:rPr>
+          <w:rFonts w:ascii="inherit" w:hAnsi="inherit" w:cs="Arial"/>
+          <w:color w:val="242729"/>
+          <w:sz w:val="20"/>
+          <w:szCs w:val="20"/>
+        </w:rPr>
+        <w:t> – </w:t>
+      </w:r>
+      <w:proofErr w:type="spellStart"/>
+      <w:r>
+        <w:rPr>
+          <w:rFonts w:ascii="inherit" w:hAnsi="inherit" w:cs="Arial"/>
+          <w:color w:val="242729"/>
+          <w:sz w:val="20"/>
+          <w:szCs w:val="20"/>
+        </w:rPr>
+        <w:fldChar w:fldCharType="begin"/>
+      </w:r>
+      <w:r>
+        <w:rPr>
+          <w:rFonts w:ascii="inherit" w:hAnsi="inherit" w:cs="Arial"/>
+          <w:color w:val="242729"/>
+          <w:sz w:val="20"/>
+          <w:szCs w:val="20"/>
+        </w:rPr>
+        <w:instrText xml:space="preserve"> HYPERLINK "https://stackoverflow.com/users/277304/leonbloy" \o "60,110 reputation" </w:instrText>
+      </w:r>
+      <w:r>
+        <w:rPr>
+          <w:rFonts w:ascii="inherit" w:hAnsi="inherit" w:cs="Arial"/>
+          <w:color w:val="242729"/>
+          <w:sz w:val="20"/>
+          <w:szCs w:val="20"/>
+        </w:rPr>
+        <w:fldChar w:fldCharType="separate"/>
+      </w:r>
+      <w:r>
+        <w:rPr>
+          <w:rStyle w:val="Hyperlink"/>
+          <w:rFonts w:ascii="inherit" w:hAnsi="inherit" w:cs="Arial"/>
+          <w:sz w:val="20"/>
+          <w:szCs w:val="20"/>
+          <w:bdr w:val="none" w:sz="0" w:space="0" w:color="auto" w:frame="1"/>
+        </w:rPr>
+        <w:t>leonbloy</w:t>
+      </w:r>
+      <w:proofErr w:type="spellEnd"/>
+      <w:r>
+        <w:rPr>
+          <w:rFonts w:ascii="inherit" w:hAnsi="inherit" w:cs="Arial"/>
+          <w:color w:val="242729"/>
+          <w:sz w:val="20"/>
+          <w:szCs w:val="20"/>
+        </w:rPr>
+        <w:fldChar w:fldCharType="end"/>
+      </w:r>
+      <w:r>
+        <w:rPr>
+          <w:rFonts w:ascii="inherit" w:hAnsi="inherit" w:cs="Arial"/>
+          <w:color w:val="242729"/>
+          <w:sz w:val="20"/>
+          <w:szCs w:val="20"/>
+        </w:rPr>
+        <w:t> </w:t>
+      </w:r>
+      <w:hyperlink r:id="rId30" w:anchor="comment80896185_2878408" w:history="1">
+        <w:r>
+          <w:rPr>
+            <w:rStyle w:val="relativetime-clean"/>
+            <w:rFonts w:ascii="inherit" w:hAnsi="inherit" w:cs="Arial"/>
+            <w:color w:val="0000FF"/>
+            <w:sz w:val="20"/>
+            <w:szCs w:val="20"/>
+            <w:bdr w:val="none" w:sz="0" w:space="0" w:color="auto" w:frame="1"/>
+          </w:rPr>
+          <w:t>Oct 27 '17 at 11:53</w:t>
+        </w:r>
+      </w:hyperlink>
+    </w:p>
+    <w:p/>
+    <w:p/>
+    <w:p>
+      <w:r>
         <w:t xml:space="preserve">Attribute names </w:t>
       </w:r>
       <w:r>
@@ -1374,11 +3334,35 @@
       <w:r>
         <w:t xml:space="preserve"> </w:t>
       </w:r>
+      <w:r>
+        <w:t>lower case</w:t>
+      </w:r>
+    </w:p>
+    <w:p>
       <w:proofErr w:type="spellStart"/>
-      <w:r>
-        <w:t>CamelCase</w:t>
+      <w:proofErr w:type="gramStart"/>
+      <w:r>
+        <w:rPr>
+          <w:rFonts w:ascii="Consolas" w:hAnsi="Consolas"/>
+          <w:color w:val="242729"/>
+          <w:sz w:val="20"/>
+          <w:szCs w:val="20"/>
+          <w:shd w:val="clear" w:color="auto" w:fill="EFF0F1"/>
+        </w:rPr>
+        <w:t>user_id</w:t>
       </w:r>
       <w:proofErr w:type="spellEnd"/>
+      <w:proofErr w:type="gramEnd"/>
+      <w:r>
+        <w:rPr>
+          <w:rFonts w:ascii="Consolas" w:hAnsi="Consolas"/>
+          <w:color w:val="242729"/>
+          <w:sz w:val="20"/>
+          <w:szCs w:val="20"/>
+          <w:shd w:val="clear" w:color="auto" w:fill="EFF0F1"/>
+        </w:rPr>
+        <w:t xml:space="preserve"> not id</w:t>
+      </w:r>
     </w:p>
     <w:p/>
     <w:p/>
@@ -1404,7 +3388,7 @@
     </w:p>
     <w:p/>
     <w:p>
-      <w:hyperlink r:id="rId7" w:history="1">
+      <w:hyperlink r:id="rId31" w:history="1">
         <w:r>
           <w:rPr>
             <w:rStyle w:val="Hyperlink"/>
@@ -1419,7 +3403,7 @@
           <w:rStyle w:val="Hyperlink"/>
         </w:rPr>
       </w:pPr>
-      <w:hyperlink r:id="rId8" w:history="1">
+      <w:hyperlink r:id="rId32" w:history="1">
         <w:r>
           <w:rPr>
             <w:rStyle w:val="Hyperlink"/>
@@ -1436,7 +3420,7 @@
       </w:pPr>
     </w:p>
     <w:p>
-      <w:hyperlink r:id="rId9" w:history="1">
+      <w:hyperlink r:id="rId33" w:history="1">
         <w:r>
           <w:rPr>
             <w:rStyle w:val="Hyperlink"/>
@@ -1448,8 +3432,6 @@
         <w:tab/>
         <w:t>javascript</w:t>
       </w:r>
-      <w:bookmarkStart w:id="0" w:name="_GoBack"/>
-      <w:bookmarkEnd w:id="0"/>
     </w:p>
     <w:sectPr>
       <w:pgSz w:w="12240" w:h="15840"/>
@@ -1613,6 +3595,155 @@
     </w:lvl>
   </w:abstractNum>
   <w:abstractNum w:abstractNumId="1" w15:restartNumberingAfterBreak="0">
+    <w:nsid w:val="130446F9"/>
+    <w:multiLevelType w:val="multilevel"/>
+    <w:tmpl w:val="28546F4E"/>
+    <w:lvl w:ilvl="0">
+      <w:start w:val="1"/>
+      <w:numFmt w:val="bullet"/>
+      <w:lvlText w:val=""/>
+      <w:lvlJc w:val="left"/>
+      <w:pPr>
+        <w:tabs>
+          <w:tab w:val="num" w:pos="720"/>
+        </w:tabs>
+        <w:ind w:left="720" w:hanging="360"/>
+      </w:pPr>
+      <w:rPr>
+        <w:rFonts w:ascii="Symbol" w:hAnsi="Symbol" w:hint="default"/>
+        <w:sz w:val="20"/>
+      </w:rPr>
+    </w:lvl>
+    <w:lvl w:ilvl="1" w:tentative="1">
+      <w:start w:val="1"/>
+      <w:numFmt w:val="bullet"/>
+      <w:lvlText w:val=""/>
+      <w:lvlJc w:val="left"/>
+      <w:pPr>
+        <w:tabs>
+          <w:tab w:val="num" w:pos="1440"/>
+        </w:tabs>
+        <w:ind w:left="1440" w:hanging="360"/>
+      </w:pPr>
+      <w:rPr>
+        <w:rFonts w:ascii="Symbol" w:hAnsi="Symbol" w:hint="default"/>
+        <w:sz w:val="20"/>
+      </w:rPr>
+    </w:lvl>
+    <w:lvl w:ilvl="2" w:tentative="1">
+      <w:start w:val="1"/>
+      <w:numFmt w:val="bullet"/>
+      <w:lvlText w:val=""/>
+      <w:lvlJc w:val="left"/>
+      <w:pPr>
+        <w:tabs>
+          <w:tab w:val="num" w:pos="2160"/>
+        </w:tabs>
+        <w:ind w:left="2160" w:hanging="360"/>
+      </w:pPr>
+      <w:rPr>
+        <w:rFonts w:ascii="Symbol" w:hAnsi="Symbol" w:hint="default"/>
+        <w:sz w:val="20"/>
+      </w:rPr>
+    </w:lvl>
+    <w:lvl w:ilvl="3" w:tentative="1">
+      <w:start w:val="1"/>
+      <w:numFmt w:val="bullet"/>
+      <w:lvlText w:val=""/>
+      <w:lvlJc w:val="left"/>
+      <w:pPr>
+        <w:tabs>
+          <w:tab w:val="num" w:pos="2880"/>
+        </w:tabs>
+        <w:ind w:left="2880" w:hanging="360"/>
+      </w:pPr>
+      <w:rPr>
+        <w:rFonts w:ascii="Symbol" w:hAnsi="Symbol" w:hint="default"/>
+        <w:sz w:val="20"/>
+      </w:rPr>
+    </w:lvl>
+    <w:lvl w:ilvl="4" w:tentative="1">
+      <w:start w:val="1"/>
+      <w:numFmt w:val="bullet"/>
+      <w:lvlText w:val=""/>
+      <w:lvlJc w:val="left"/>
+      <w:pPr>
+        <w:tabs>
+          <w:tab w:val="num" w:pos="3600"/>
+        </w:tabs>
+        <w:ind w:left="3600" w:hanging="360"/>
+      </w:pPr>
+      <w:rPr>
+        <w:rFonts w:ascii="Symbol" w:hAnsi="Symbol" w:hint="default"/>
+        <w:sz w:val="20"/>
+      </w:rPr>
+    </w:lvl>
+    <w:lvl w:ilvl="5" w:tentative="1">
+      <w:start w:val="1"/>
+      <w:numFmt w:val="bullet"/>
+      <w:lvlText w:val=""/>
+      <w:lvlJc w:val="left"/>
+      <w:pPr>
+        <w:tabs>
+          <w:tab w:val="num" w:pos="4320"/>
+        </w:tabs>
+        <w:ind w:left="4320" w:hanging="360"/>
+      </w:pPr>
+      <w:rPr>
+        <w:rFonts w:ascii="Symbol" w:hAnsi="Symbol" w:hint="default"/>
+        <w:sz w:val="20"/>
+      </w:rPr>
+    </w:lvl>
+    <w:lvl w:ilvl="6" w:tentative="1">
+      <w:start w:val="1"/>
+      <w:numFmt w:val="bullet"/>
+      <w:lvlText w:val=""/>
+      <w:lvlJc w:val="left"/>
+      <w:pPr>
+        <w:tabs>
+          <w:tab w:val="num" w:pos="5040"/>
+        </w:tabs>
+        <w:ind w:left="5040" w:hanging="360"/>
+      </w:pPr>
+      <w:rPr>
+        <w:rFonts w:ascii="Symbol" w:hAnsi="Symbol" w:hint="default"/>
+        <w:sz w:val="20"/>
+      </w:rPr>
+    </w:lvl>
+    <w:lvl w:ilvl="7" w:tentative="1">
+      <w:start w:val="1"/>
+      <w:numFmt w:val="bullet"/>
+      <w:lvlText w:val=""/>
+      <w:lvlJc w:val="left"/>
+      <w:pPr>
+        <w:tabs>
+          <w:tab w:val="num" w:pos="5760"/>
+        </w:tabs>
+        <w:ind w:left="5760" w:hanging="360"/>
+      </w:pPr>
+      <w:rPr>
+        <w:rFonts w:ascii="Symbol" w:hAnsi="Symbol" w:hint="default"/>
+        <w:sz w:val="20"/>
+      </w:rPr>
+    </w:lvl>
+    <w:lvl w:ilvl="8" w:tentative="1">
+      <w:start w:val="1"/>
+      <w:numFmt w:val="bullet"/>
+      <w:lvlText w:val=""/>
+      <w:lvlJc w:val="left"/>
+      <w:pPr>
+        <w:tabs>
+          <w:tab w:val="num" w:pos="6480"/>
+        </w:tabs>
+        <w:ind w:left="6480" w:hanging="360"/>
+      </w:pPr>
+      <w:rPr>
+        <w:rFonts w:ascii="Symbol" w:hAnsi="Symbol" w:hint="default"/>
+        <w:sz w:val="20"/>
+      </w:rPr>
+    </w:lvl>
+  </w:abstractNum>
+  <w:abstractNum w:abstractNumId="2" w15:restartNumberingAfterBreak="0">
     <w:nsid w:val="13444F22"/>
     <w:multiLevelType w:val="multilevel"/>
     <w:tmpl w:val="110C7A00"/>
@@ -1761,7 +3892,7 @@
       </w:rPr>
     </w:lvl>
   </w:abstractNum>
-  <w:abstractNum w:abstractNumId="2" w15:restartNumberingAfterBreak="0">
+  <w:abstractNum w:abstractNumId="3" w15:restartNumberingAfterBreak="0">
     <w:nsid w:val="19DD6B41"/>
     <w:multiLevelType w:val="multilevel"/>
     <w:tmpl w:val="BB5E7D24"/>
@@ -1910,7 +4041,7 @@
       </w:rPr>
     </w:lvl>
   </w:abstractNum>
-  <w:abstractNum w:abstractNumId="3" w15:restartNumberingAfterBreak="0">
+  <w:abstractNum w:abstractNumId="4" w15:restartNumberingAfterBreak="0">
     <w:nsid w:val="1C56487E"/>
     <w:multiLevelType w:val="hybridMultilevel"/>
     <w:tmpl w:val="8EB8B032"/>
@@ -1999,7 +4130,156 @@
       </w:pPr>
     </w:lvl>
   </w:abstractNum>
-  <w:abstractNum w:abstractNumId="4" w15:restartNumberingAfterBreak="0">
+  <w:abstractNum w:abstractNumId="5" w15:restartNumberingAfterBreak="0">
+    <w:nsid w:val="2472520A"/>
+    <w:multiLevelType w:val="multilevel"/>
+    <w:tmpl w:val="3A4A714E"/>
+    <w:lvl w:ilvl="0">
+      <w:start w:val="1"/>
+      <w:numFmt w:val="bullet"/>
+      <w:lvlText w:val=""/>
+      <w:lvlJc w:val="left"/>
+      <w:pPr>
+        <w:tabs>
+          <w:tab w:val="num" w:pos="720"/>
+        </w:tabs>
+        <w:ind w:left="720" w:hanging="360"/>
+      </w:pPr>
+      <w:rPr>
+        <w:rFonts w:ascii="Symbol" w:hAnsi="Symbol" w:hint="default"/>
+        <w:sz w:val="20"/>
+      </w:rPr>
+    </w:lvl>
+    <w:lvl w:ilvl="1" w:tentative="1">
+      <w:start w:val="1"/>
+      <w:numFmt w:val="bullet"/>
+      <w:lvlText w:val="o"/>
+      <w:lvlJc w:val="left"/>
+      <w:pPr>
+        <w:tabs>
+          <w:tab w:val="num" w:pos="1440"/>
+        </w:tabs>
+        <w:ind w:left="1440" w:hanging="360"/>
+      </w:pPr>
+      <w:rPr>
+        <w:rFonts w:ascii="Courier New" w:hAnsi="Courier New" w:hint="default"/>
+        <w:sz w:val="20"/>
+      </w:rPr>
+    </w:lvl>
+    <w:lvl w:ilvl="2" w:tentative="1">
+      <w:start w:val="1"/>
+      <w:numFmt w:val="bullet"/>
+      <w:lvlText w:val=""/>
+      <w:lvlJc w:val="left"/>
+      <w:pPr>
+        <w:tabs>
+          <w:tab w:val="num" w:pos="2160"/>
+        </w:tabs>
+        <w:ind w:left="2160" w:hanging="360"/>
+      </w:pPr>
+      <w:rPr>
+        <w:rFonts w:ascii="Wingdings" w:hAnsi="Wingdings" w:hint="default"/>
+        <w:sz w:val="20"/>
+      </w:rPr>
+    </w:lvl>
+    <w:lvl w:ilvl="3" w:tentative="1">
+      <w:start w:val="1"/>
+      <w:numFmt w:val="bullet"/>
+      <w:lvlText w:val=""/>
+      <w:lvlJc w:val="left"/>
+      <w:pPr>
+        <w:tabs>
+          <w:tab w:val="num" w:pos="2880"/>
+        </w:tabs>
+        <w:ind w:left="2880" w:hanging="360"/>
+      </w:pPr>
+      <w:rPr>
+        <w:rFonts w:ascii="Wingdings" w:hAnsi="Wingdings" w:hint="default"/>
+        <w:sz w:val="20"/>
+      </w:rPr>
+    </w:lvl>
+    <w:lvl w:ilvl="4" w:tentative="1">
+      <w:start w:val="1"/>
+      <w:numFmt w:val="bullet"/>
+      <w:lvlText w:val=""/>
+      <w:lvlJc w:val="left"/>
+      <w:pPr>
+        <w:tabs>
+          <w:tab w:val="num" w:pos="3600"/>
+        </w:tabs>
+        <w:ind w:left="3600" w:hanging="360"/>
+      </w:pPr>
+      <w:rPr>
+        <w:rFonts w:ascii="Wingdings" w:hAnsi="Wingdings" w:hint="default"/>
+        <w:sz w:val="20"/>
+      </w:rPr>
+    </w:lvl>
+    <w:lvl w:ilvl="5" w:tentative="1">
+      <w:start w:val="1"/>
+      <w:numFmt w:val="bullet"/>
+      <w:lvlText w:val=""/>
+      <w:lvlJc w:val="left"/>
+      <w:pPr>
+        <w:tabs>
+          <w:tab w:val="num" w:pos="4320"/>
+        </w:tabs>
+        <w:ind w:left="4320" w:hanging="360"/>
+      </w:pPr>
+      <w:rPr>
+        <w:rFonts w:ascii="Wingdings" w:hAnsi="Wingdings" w:hint="default"/>
+        <w:sz w:val="20"/>
+      </w:rPr>
+    </w:lvl>
+    <w:lvl w:ilvl="6" w:tentative="1">
+      <w:start w:val="1"/>
+      <w:numFmt w:val="bullet"/>
+      <w:lvlText w:val=""/>
+      <w:lvlJc w:val="left"/>
+      <w:pPr>
+        <w:tabs>
+          <w:tab w:val="num" w:pos="5040"/>
+        </w:tabs>
+        <w:ind w:left="5040" w:hanging="360"/>
+      </w:pPr>
+      <w:rPr>
+        <w:rFonts w:ascii="Wingdings" w:hAnsi="Wingdings" w:hint="default"/>
+        <w:sz w:val="20"/>
+      </w:rPr>
+    </w:lvl>
+    <w:lvl w:ilvl="7" w:tentative="1">
+      <w:start w:val="1"/>
+      <w:numFmt w:val="bullet"/>
+      <w:lvlText w:val=""/>
+      <w:lvlJc w:val="left"/>
+      <w:pPr>
+        <w:tabs>
+          <w:tab w:val="num" w:pos="5760"/>
+        </w:tabs>
+        <w:ind w:left="5760" w:hanging="360"/>
+      </w:pPr>
+      <w:rPr>
+        <w:rFonts w:ascii="Wingdings" w:hAnsi="Wingdings" w:hint="default"/>
+        <w:sz w:val="20"/>
+      </w:rPr>
+    </w:lvl>
+    <w:lvl w:ilvl="8" w:tentative="1">
+      <w:start w:val="1"/>
+      <w:numFmt w:val="bullet"/>
+      <w:lvlText w:val=""/>
+      <w:lvlJc w:val="left"/>
+      <w:pPr>
+        <w:tabs>
+          <w:tab w:val="num" w:pos="6480"/>
+        </w:tabs>
+        <w:ind w:left="6480" w:hanging="360"/>
+      </w:pPr>
+      <w:rPr>
+        <w:rFonts w:ascii="Wingdings" w:hAnsi="Wingdings" w:hint="default"/>
+        <w:sz w:val="20"/>
+      </w:rPr>
+    </w:lvl>
+  </w:abstractNum>
+  <w:abstractNum w:abstractNumId="6" w15:restartNumberingAfterBreak="0">
     <w:nsid w:val="32DC663F"/>
     <w:multiLevelType w:val="multilevel"/>
     <w:tmpl w:val="76A4F3F4"/>
@@ -2148,7 +4428,7 @@
       </w:rPr>
     </w:lvl>
   </w:abstractNum>
-  <w:abstractNum w:abstractNumId="5" w15:restartNumberingAfterBreak="0">
+  <w:abstractNum w:abstractNumId="7" w15:restartNumberingAfterBreak="0">
     <w:nsid w:val="4AF861A0"/>
     <w:multiLevelType w:val="multilevel"/>
     <w:tmpl w:val="E63ADF0A"/>
@@ -2297,7 +4577,7 @@
       </w:rPr>
     </w:lvl>
   </w:abstractNum>
-  <w:abstractNum w:abstractNumId="6" w15:restartNumberingAfterBreak="0">
+  <w:abstractNum w:abstractNumId="8" w15:restartNumberingAfterBreak="0">
     <w:nsid w:val="4B6B1DD6"/>
     <w:multiLevelType w:val="multilevel"/>
     <w:tmpl w:val="AF668EE4"/>
@@ -2446,7 +4726,7 @@
       </w:rPr>
     </w:lvl>
   </w:abstractNum>
-  <w:abstractNum w:abstractNumId="7" w15:restartNumberingAfterBreak="0">
+  <w:abstractNum w:abstractNumId="9" w15:restartNumberingAfterBreak="0">
     <w:nsid w:val="4CCC7B9B"/>
     <w:multiLevelType w:val="multilevel"/>
     <w:tmpl w:val="65862D62"/>
@@ -2595,7 +4875,7 @@
       </w:rPr>
     </w:lvl>
   </w:abstractNum>
-  <w:abstractNum w:abstractNumId="8" w15:restartNumberingAfterBreak="0">
+  <w:abstractNum w:abstractNumId="10" w15:restartNumberingAfterBreak="0">
     <w:nsid w:val="505D3DE5"/>
     <w:multiLevelType w:val="multilevel"/>
     <w:tmpl w:val="8D149B64"/>
@@ -2744,7 +5024,7 @@
       </w:rPr>
     </w:lvl>
   </w:abstractNum>
-  <w:abstractNum w:abstractNumId="9" w15:restartNumberingAfterBreak="0">
+  <w:abstractNum w:abstractNumId="11" w15:restartNumberingAfterBreak="0">
     <w:nsid w:val="73AF5EB0"/>
     <w:multiLevelType w:val="multilevel"/>
     <w:tmpl w:val="AFF6F348"/>
@@ -2893,7 +5173,7 @@
       </w:rPr>
     </w:lvl>
   </w:abstractNum>
-  <w:abstractNum w:abstractNumId="10" w15:restartNumberingAfterBreak="0">
+  <w:abstractNum w:abstractNumId="12" w15:restartNumberingAfterBreak="0">
     <w:nsid w:val="7E750F97"/>
     <w:multiLevelType w:val="multilevel"/>
     <w:tmpl w:val="689CA046"/>
@@ -3043,37 +5323,43 @@
     </w:lvl>
   </w:abstractNum>
   <w:num w:numId="1">
-    <w:abstractNumId w:val="3"/>
+    <w:abstractNumId w:val="4"/>
   </w:num>
   <w:num w:numId="2">
-    <w:abstractNumId w:val="1"/>
+    <w:abstractNumId w:val="2"/>
   </w:num>
   <w:num w:numId="3">
-    <w:abstractNumId w:val="9"/>
+    <w:abstractNumId w:val="11"/>
   </w:num>
   <w:num w:numId="4">
     <w:abstractNumId w:val="0"/>
   </w:num>
   <w:num w:numId="5">
+    <w:abstractNumId w:val="9"/>
+  </w:num>
+  <w:num w:numId="6">
+    <w:abstractNumId w:val="8"/>
+  </w:num>
+  <w:num w:numId="7">
+    <w:abstractNumId w:val="3"/>
+  </w:num>
+  <w:num w:numId="8">
+    <w:abstractNumId w:val="6"/>
+  </w:num>
+  <w:num w:numId="9">
+    <w:abstractNumId w:val="10"/>
+  </w:num>
+  <w:num w:numId="10">
     <w:abstractNumId w:val="7"/>
   </w:num>
-  <w:num w:numId="6">
-    <w:abstractNumId w:val="6"/>
+  <w:num w:numId="11">
+    <w:abstractNumId w:val="12"/>
   </w:num>
-  <w:num w:numId="7">
-    <w:abstractNumId w:val="2"/>
+  <w:num w:numId="12">
+    <w:abstractNumId w:val="1"/>
   </w:num>
-  <w:num w:numId="8">
-    <w:abstractNumId w:val="4"/>
-  </w:num>
-  <w:num w:numId="9">
-    <w:abstractNumId w:val="8"/>
-  </w:num>
-  <w:num w:numId="10">
+  <w:num w:numId="13">
     <w:abstractNumId w:val="5"/>
-  </w:num>
-  <w:num w:numId="11">
-    <w:abstractNumId w:val="10"/>
   </w:num>
 </w:numbering>
 </file>
@@ -3472,6 +5758,27 @@
     <w:name w:val="Normal"/>
     <w:qFormat/>
   </w:style>
+  <w:style w:type="paragraph" w:styleId="Heading1">
+    <w:name w:val="heading 1"/>
+    <w:basedOn w:val="Normal"/>
+    <w:next w:val="Normal"/>
+    <w:link w:val="Heading1Char"/>
+    <w:uiPriority w:val="9"/>
+    <w:qFormat/>
+    <w:rsid w:val="00915446"/>
+    <w:pPr>
+      <w:keepNext/>
+      <w:keepLines/>
+      <w:spacing w:before="240" w:after="0"/>
+      <w:outlineLvl w:val="0"/>
+    </w:pPr>
+    <w:rPr>
+      <w:rFonts w:asciiTheme="majorHAnsi" w:eastAsiaTheme="majorEastAsia" w:hAnsiTheme="majorHAnsi" w:cstheme="majorBidi"/>
+      <w:color w:val="2E74B5" w:themeColor="accent1" w:themeShade="BF"/>
+      <w:sz w:val="32"/>
+      <w:szCs w:val="32"/>
+    </w:rPr>
+  </w:style>
   <w:style w:type="paragraph" w:styleId="Heading2">
     <w:name w:val="heading 2"/>
     <w:basedOn w:val="Normal"/>
@@ -3582,6 +5889,154 @@
       <w:rFonts w:ascii="Courier New" w:eastAsia="Times New Roman" w:hAnsi="Courier New" w:cs="Courier New"/>
       <w:sz w:val="20"/>
       <w:szCs w:val="20"/>
+    </w:rPr>
+  </w:style>
+  <w:style w:type="paragraph" w:styleId="HTMLPreformatted">
+    <w:name w:val="HTML Preformatted"/>
+    <w:basedOn w:val="Normal"/>
+    <w:link w:val="HTMLPreformattedChar"/>
+    <w:uiPriority w:val="99"/>
+    <w:semiHidden/>
+    <w:unhideWhenUsed/>
+    <w:rsid w:val="00915446"/>
+    <w:pPr>
+      <w:tabs>
+        <w:tab w:val="left" w:pos="916"/>
+        <w:tab w:val="left" w:pos="1832"/>
+        <w:tab w:val="left" w:pos="2748"/>
+        <w:tab w:val="left" w:pos="3664"/>
+        <w:tab w:val="left" w:pos="4580"/>
+        <w:tab w:val="left" w:pos="5496"/>
+        <w:tab w:val="left" w:pos="6412"/>
+        <w:tab w:val="left" w:pos="7328"/>
+        <w:tab w:val="left" w:pos="8244"/>
+        <w:tab w:val="left" w:pos="9160"/>
+        <w:tab w:val="left" w:pos="10076"/>
+        <w:tab w:val="left" w:pos="10992"/>
+        <w:tab w:val="left" w:pos="11908"/>
+        <w:tab w:val="left" w:pos="12824"/>
+        <w:tab w:val="left" w:pos="13740"/>
+        <w:tab w:val="left" w:pos="14656"/>
+      </w:tabs>
+      <w:spacing w:after="0" w:line="240" w:lineRule="auto"/>
+    </w:pPr>
+    <w:rPr>
+      <w:rFonts w:ascii="Courier New" w:eastAsia="Times New Roman" w:hAnsi="Courier New" w:cs="Courier New"/>
+      <w:sz w:val="20"/>
+      <w:szCs w:val="20"/>
+    </w:rPr>
+  </w:style>
+  <w:style w:type="character" w:customStyle="1" w:styleId="HTMLPreformattedChar">
+    <w:name w:val="HTML Preformatted Char"/>
+    <w:basedOn w:val="DefaultParagraphFont"/>
+    <w:link w:val="HTMLPreformatted"/>
+    <w:uiPriority w:val="99"/>
+    <w:semiHidden/>
+    <w:rsid w:val="00915446"/>
+    <w:rPr>
+      <w:rFonts w:ascii="Courier New" w:eastAsia="Times New Roman" w:hAnsi="Courier New" w:cs="Courier New"/>
+      <w:sz w:val="20"/>
+      <w:szCs w:val="20"/>
+    </w:rPr>
+  </w:style>
+  <w:style w:type="character" w:customStyle="1" w:styleId="kwd">
+    <w:name w:val="kwd"/>
+    <w:basedOn w:val="DefaultParagraphFont"/>
+    <w:rsid w:val="00915446"/>
+  </w:style>
+  <w:style w:type="character" w:customStyle="1" w:styleId="pln">
+    <w:name w:val="pln"/>
+    <w:basedOn w:val="DefaultParagraphFont"/>
+    <w:rsid w:val="00915446"/>
+  </w:style>
+  <w:style w:type="character" w:customStyle="1" w:styleId="pun">
+    <w:name w:val="pun"/>
+    <w:basedOn w:val="DefaultParagraphFont"/>
+    <w:rsid w:val="00915446"/>
+  </w:style>
+  <w:style w:type="character" w:customStyle="1" w:styleId="lit">
+    <w:name w:val="lit"/>
+    <w:basedOn w:val="DefaultParagraphFont"/>
+    <w:rsid w:val="00915446"/>
+  </w:style>
+  <w:style w:type="character" w:styleId="Strong">
+    <w:name w:val="Strong"/>
+    <w:basedOn w:val="DefaultParagraphFont"/>
+    <w:uiPriority w:val="22"/>
+    <w:qFormat/>
+    <w:rsid w:val="00915446"/>
+    <w:rPr>
+      <w:b/>
+      <w:bCs/>
+    </w:rPr>
+  </w:style>
+  <w:style w:type="character" w:styleId="Emphasis">
+    <w:name w:val="Emphasis"/>
+    <w:basedOn w:val="DefaultParagraphFont"/>
+    <w:uiPriority w:val="20"/>
+    <w:qFormat/>
+    <w:rsid w:val="00915446"/>
+    <w:rPr>
+      <w:i/>
+      <w:iCs/>
+    </w:rPr>
+  </w:style>
+  <w:style w:type="character" w:customStyle="1" w:styleId="relativetime">
+    <w:name w:val="relativetime"/>
+    <w:basedOn w:val="DefaultParagraphFont"/>
+    <w:rsid w:val="00915446"/>
+  </w:style>
+  <w:style w:type="character" w:customStyle="1" w:styleId="reputation-score">
+    <w:name w:val="reputation-score"/>
+    <w:basedOn w:val="DefaultParagraphFont"/>
+    <w:rsid w:val="00915446"/>
+  </w:style>
+  <w:style w:type="character" w:customStyle="1" w:styleId="badgecount">
+    <w:name w:val="badgecount"/>
+    <w:basedOn w:val="DefaultParagraphFont"/>
+    <w:rsid w:val="00915446"/>
+  </w:style>
+  <w:style w:type="character" w:customStyle="1" w:styleId="v-visible-sr">
+    <w:name w:val="v-visible-sr"/>
+    <w:basedOn w:val="DefaultParagraphFont"/>
+    <w:rsid w:val="00915446"/>
+  </w:style>
+  <w:style w:type="character" w:customStyle="1" w:styleId="cool">
+    <w:name w:val="cool"/>
+    <w:basedOn w:val="DefaultParagraphFont"/>
+    <w:rsid w:val="00915446"/>
+  </w:style>
+  <w:style w:type="character" w:customStyle="1" w:styleId="comment-copy">
+    <w:name w:val="comment-copy"/>
+    <w:basedOn w:val="DefaultParagraphFont"/>
+    <w:rsid w:val="00915446"/>
+  </w:style>
+  <w:style w:type="character" w:customStyle="1" w:styleId="comment-date">
+    <w:name w:val="comment-date"/>
+    <w:basedOn w:val="DefaultParagraphFont"/>
+    <w:rsid w:val="00915446"/>
+  </w:style>
+  <w:style w:type="character" w:customStyle="1" w:styleId="relativetime-clean">
+    <w:name w:val="relativetime-clean"/>
+    <w:basedOn w:val="DefaultParagraphFont"/>
+    <w:rsid w:val="00915446"/>
+  </w:style>
+  <w:style w:type="character" w:customStyle="1" w:styleId="warm">
+    <w:name w:val="warm"/>
+    <w:basedOn w:val="DefaultParagraphFont"/>
+    <w:rsid w:val="00915446"/>
+  </w:style>
+  <w:style w:type="character" w:customStyle="1" w:styleId="Heading1Char">
+    <w:name w:val="Heading 1 Char"/>
+    <w:basedOn w:val="DefaultParagraphFont"/>
+    <w:link w:val="Heading1"/>
+    <w:uiPriority w:val="9"/>
+    <w:rsid w:val="00915446"/>
+    <w:rPr>
+      <w:rFonts w:asciiTheme="majorHAnsi" w:eastAsiaTheme="majorEastAsia" w:hAnsiTheme="majorHAnsi" w:cstheme="majorBidi"/>
+      <w:color w:val="2E74B5" w:themeColor="accent1" w:themeShade="BF"/>
+      <w:sz w:val="32"/>
+      <w:szCs w:val="32"/>
     </w:rPr>
   </w:style>
 </w:styles>

</xml_diff>